<commit_message>
did the offline literature
</commit_message>
<xml_diff>
--- a/Literature.docx
+++ b/Literature.docx
@@ -6,11 +6,15 @@
       <w:pPr>
         <w:rPr>
           <w:b/>
+          <w:sz w:val="28"/>
+          <w:szCs w:val="28"/>
         </w:rPr>
       </w:pPr>
       <w:r>
         <w:rPr>
           <w:b/>
+          <w:sz w:val="28"/>
+          <w:szCs w:val="28"/>
         </w:rPr>
         <w:t>Literature</w:t>
       </w:r>
@@ -18,36 +22,64 @@
     <w:p>
       <w:pPr>
         <w:rPr>
+          <w:sz w:val="28"/>
+          <w:szCs w:val="28"/>
           <w:u w:val="single"/>
         </w:rPr>
       </w:pPr>
       <w:r>
         <w:rPr>
+          <w:sz w:val="28"/>
+          <w:szCs w:val="28"/>
           <w:u w:val="single"/>
         </w:rPr>
         <w:t xml:space="preserve">Parametric </w:t>
       </w:r>
     </w:p>
     <w:p>
-      <w:r>
+      <w:pPr>
+        <w:rPr>
+          <w:sz w:val="28"/>
+          <w:szCs w:val="28"/>
+        </w:rPr>
+      </w:pPr>
+      <w:r>
+        <w:rPr>
+          <w:sz w:val="28"/>
+          <w:szCs w:val="28"/>
+        </w:rPr>
         <w:t>Finite number of parameters such as building mass, stiffness and damping ratio.</w:t>
       </w:r>
     </w:p>
     <w:p>
       <w:pPr>
         <w:rPr>
+          <w:sz w:val="28"/>
+          <w:szCs w:val="28"/>
           <w:u w:val="single"/>
         </w:rPr>
       </w:pPr>
       <w:r>
         <w:rPr>
+          <w:sz w:val="28"/>
+          <w:szCs w:val="28"/>
           <w:u w:val="single"/>
         </w:rPr>
         <w:t>Non-parametric</w:t>
       </w:r>
     </w:p>
     <w:p>
-      <w:r>
+      <w:pPr>
+        <w:rPr>
+          <w:sz w:val="28"/>
+          <w:szCs w:val="28"/>
+        </w:rPr>
+      </w:pPr>
+      <w:r>
+        <w:rPr>
+          <w:sz w:val="28"/>
+          <w:szCs w:val="28"/>
+        </w:rPr>
         <w:t>Infinite number of parameters, estimating the model without full understanding of physical systems. This method is effective in predicting complex systems.</w:t>
       </w:r>
     </w:p>
@@ -58,46 +90,76 @@
           <w:ilvl w:val="0"/>
           <w:numId w:val="1"/>
         </w:numPr>
-      </w:pPr>
-      <w:r>
+        <w:rPr>
+          <w:sz w:val="28"/>
+          <w:szCs w:val="28"/>
+        </w:rPr>
+      </w:pPr>
+      <w:r>
+        <w:rPr>
+          <w:sz w:val="28"/>
+          <w:szCs w:val="28"/>
+        </w:rPr>
         <w:t>Assuming linear models may be insufficient especially when the non-linear part of the process is dominating.</w:t>
       </w:r>
       <w:sdt>
         <w:sdtPr>
+          <w:rPr>
+            <w:sz w:val="28"/>
+            <w:szCs w:val="28"/>
+          </w:rPr>
           <w:id w:val="-1087070108"/>
           <w:citation/>
         </w:sdtPr>
+        <w:sdtEndPr/>
         <w:sdtContent>
           <w:r>
+            <w:rPr>
+              <w:sz w:val="28"/>
+              <w:szCs w:val="28"/>
+            </w:rPr>
             <w:fldChar w:fldCharType="begin"/>
           </w:r>
           <w:r>
+            <w:rPr>
+              <w:sz w:val="28"/>
+              <w:szCs w:val="28"/>
+            </w:rPr>
             <w:instrText xml:space="preserve"> CITATION Yee16 \l 7177 </w:instrText>
           </w:r>
           <w:r>
+            <w:rPr>
+              <w:sz w:val="28"/>
+              <w:szCs w:val="28"/>
+            </w:rPr>
             <w:fldChar w:fldCharType="separate"/>
           </w:r>
           <w:r>
             <w:rPr>
               <w:noProof/>
+              <w:sz w:val="28"/>
+              <w:szCs w:val="28"/>
             </w:rPr>
-            <w:t xml:space="preserve"> </w:t>
+            <w:t xml:space="preserve"> (K &amp; Jung Mi Kim, 2016)</w:t>
           </w:r>
           <w:r>
             <w:rPr>
-              <w:noProof/>
+              <w:sz w:val="28"/>
+              <w:szCs w:val="28"/>
             </w:rPr>
-            <w:t>(K &amp; Jung Mi Kim, 2016)</w:t>
-          </w:r>
-          <w:r>
             <w:fldChar w:fldCharType="end"/>
           </w:r>
         </w:sdtContent>
       </w:sdt>
-      <w:bookmarkStart w:id="0" w:name="_GoBack"/>
-      <w:bookmarkEnd w:id="0"/>
-    </w:p>
-    <w:p/>
+    </w:p>
+    <w:p>
+      <w:pPr>
+        <w:rPr>
+          <w:sz w:val="28"/>
+          <w:szCs w:val="28"/>
+        </w:rPr>
+      </w:pPr>
+    </w:p>
     <w:p>
       <w:pPr>
         <w:pStyle w:val="ListParagraph"/>
@@ -107,11 +169,15 @@
         </w:numPr>
         <w:rPr>
           <w:b/>
+          <w:sz w:val="28"/>
+          <w:szCs w:val="28"/>
         </w:rPr>
       </w:pPr>
       <w:r>
         <w:rPr>
           <w:b/>
+          <w:sz w:val="28"/>
+          <w:szCs w:val="28"/>
         </w:rPr>
         <w:t>Process Knowledge Issue</w:t>
       </w:r>
@@ -123,8 +189,16 @@
           <w:ilvl w:val="0"/>
           <w:numId w:val="1"/>
         </w:numPr>
-      </w:pPr>
-      <w:r>
+        <w:rPr>
+          <w:sz w:val="28"/>
+          <w:szCs w:val="28"/>
+        </w:rPr>
+      </w:pPr>
+      <w:r>
+        <w:rPr>
+          <w:sz w:val="28"/>
+          <w:szCs w:val="28"/>
+        </w:rPr>
         <w:t>Poorly understood process because of complexity</w:t>
       </w:r>
     </w:p>
@@ -135,8 +209,16 @@
           <w:ilvl w:val="0"/>
           <w:numId w:val="1"/>
         </w:numPr>
-      </w:pPr>
-      <w:r>
+        <w:rPr>
+          <w:sz w:val="28"/>
+          <w:szCs w:val="28"/>
+        </w:rPr>
+      </w:pPr>
+      <w:r>
+        <w:rPr>
+          <w:sz w:val="28"/>
+          <w:szCs w:val="28"/>
+        </w:rPr>
         <w:t>Not sure of the process knowledge</w:t>
       </w:r>
     </w:p>
@@ -149,11 +231,15 @@
         </w:numPr>
         <w:rPr>
           <w:b/>
+          <w:sz w:val="28"/>
+          <w:szCs w:val="28"/>
         </w:rPr>
       </w:pPr>
       <w:r>
         <w:rPr>
           <w:b/>
+          <w:sz w:val="28"/>
+          <w:szCs w:val="28"/>
         </w:rPr>
         <w:t xml:space="preserve">Process Identification Issue </w:t>
       </w:r>
@@ -165,8 +251,16 @@
           <w:ilvl w:val="0"/>
           <w:numId w:val="8"/>
         </w:numPr>
-      </w:pPr>
-      <w:r>
+        <w:rPr>
+          <w:sz w:val="28"/>
+          <w:szCs w:val="28"/>
+        </w:rPr>
+      </w:pPr>
+      <w:r>
+        <w:rPr>
+          <w:sz w:val="28"/>
+          <w:szCs w:val="28"/>
+        </w:rPr>
         <w:t>The headache of off-line training that might be required.</w:t>
       </w:r>
     </w:p>
@@ -177,8 +271,16 @@
           <w:ilvl w:val="0"/>
           <w:numId w:val="8"/>
         </w:numPr>
-      </w:pPr>
-      <w:r>
+        <w:rPr>
+          <w:sz w:val="28"/>
+          <w:szCs w:val="28"/>
+        </w:rPr>
+      </w:pPr>
+      <w:r>
+        <w:rPr>
+          <w:sz w:val="28"/>
+          <w:szCs w:val="28"/>
+        </w:rPr>
         <w:t>The trade-off between the persistent excitation of signals for correct identification and the steady-state system response for control performance.</w:t>
       </w:r>
     </w:p>
@@ -189,8 +291,16 @@
           <w:ilvl w:val="0"/>
           <w:numId w:val="8"/>
         </w:numPr>
-      </w:pPr>
-      <w:r>
+        <w:rPr>
+          <w:sz w:val="28"/>
+          <w:szCs w:val="28"/>
+        </w:rPr>
+      </w:pPr>
+      <w:r>
+        <w:rPr>
+          <w:sz w:val="28"/>
+          <w:szCs w:val="28"/>
+        </w:rPr>
         <w:t>Assumption of the model structure.</w:t>
       </w:r>
     </w:p>
@@ -201,8 +311,16 @@
           <w:ilvl w:val="0"/>
           <w:numId w:val="8"/>
         </w:numPr>
-      </w:pPr>
-      <w:r>
+        <w:rPr>
+          <w:sz w:val="28"/>
+          <w:szCs w:val="28"/>
+        </w:rPr>
+      </w:pPr>
+      <w:r>
+        <w:rPr>
+          <w:sz w:val="28"/>
+          <w:szCs w:val="28"/>
+        </w:rPr>
         <w:t>The model convergence.</w:t>
       </w:r>
     </w:p>
@@ -213,8 +331,16 @@
           <w:ilvl w:val="0"/>
           <w:numId w:val="8"/>
         </w:numPr>
-      </w:pPr>
-      <w:r>
+        <w:rPr>
+          <w:sz w:val="28"/>
+          <w:szCs w:val="28"/>
+        </w:rPr>
+      </w:pPr>
+      <w:r>
+        <w:rPr>
+          <w:sz w:val="28"/>
+          <w:szCs w:val="28"/>
+        </w:rPr>
         <w:t>System stability issues in real applications.</w:t>
       </w:r>
     </w:p>
@@ -225,8 +351,16 @@
           <w:ilvl w:val="0"/>
           <w:numId w:val="11"/>
         </w:numPr>
-      </w:pPr>
-      <w:r>
+        <w:rPr>
+          <w:sz w:val="28"/>
+          <w:szCs w:val="28"/>
+        </w:rPr>
+      </w:pPr>
+      <w:r>
+        <w:rPr>
+          <w:sz w:val="28"/>
+          <w:szCs w:val="28"/>
+        </w:rPr>
         <w:t>Identification-based control methods are not well suited to process control because identification and control are always conflicting.</w:t>
       </w:r>
     </w:p>
@@ -237,14 +371,30 @@
           <w:ilvl w:val="0"/>
           <w:numId w:val="11"/>
         </w:numPr>
-      </w:pPr>
-      <w:r>
+        <w:rPr>
+          <w:sz w:val="28"/>
+          <w:szCs w:val="28"/>
+        </w:rPr>
+      </w:pPr>
+      <w:r>
+        <w:rPr>
+          <w:sz w:val="28"/>
+          <w:szCs w:val="28"/>
+        </w:rPr>
         <w:t>Good control leads to steady state of the set</w:t>
       </w:r>
       <w:r>
+        <w:rPr>
+          <w:sz w:val="28"/>
+          <w:szCs w:val="28"/>
+        </w:rPr>
         <w:t>-</w:t>
       </w:r>
       <w:r>
+        <w:rPr>
+          <w:sz w:val="28"/>
+          <w:szCs w:val="28"/>
+        </w:rPr>
         <w:t>point, controller output and the process variable</w:t>
       </w:r>
     </w:p>
@@ -255,8 +405,16 @@
           <w:ilvl w:val="0"/>
           <w:numId w:val="12"/>
         </w:numPr>
-      </w:pPr>
-      <w:r>
+        <w:rPr>
+          <w:sz w:val="28"/>
+          <w:szCs w:val="28"/>
+        </w:rPr>
+      </w:pPr>
+      <w:r>
+        <w:rPr>
+          <w:sz w:val="28"/>
+          <w:szCs w:val="28"/>
+        </w:rPr>
         <w:t>The variables will not have the information about the process characteristics.</w:t>
       </w:r>
     </w:p>
@@ -267,62 +425,113 @@
           <w:ilvl w:val="0"/>
           <w:numId w:val="11"/>
         </w:numPr>
-      </w:pPr>
-      <w:r>
+        <w:rPr>
+          <w:sz w:val="28"/>
+          <w:szCs w:val="28"/>
+        </w:rPr>
+      </w:pPr>
+      <w:r>
+        <w:rPr>
+          <w:sz w:val="28"/>
+          <w:szCs w:val="28"/>
+        </w:rPr>
         <w:t>Good identification requires persistent excitation of the controller output and process variable.</w:t>
       </w:r>
       <w:sdt>
         <w:sdtPr>
+          <w:rPr>
+            <w:sz w:val="28"/>
+            <w:szCs w:val="28"/>
+          </w:rPr>
           <w:id w:val="-1172181474"/>
           <w:citation/>
         </w:sdtPr>
+        <w:sdtEndPr/>
         <w:sdtContent>
           <w:r>
+            <w:rPr>
+              <w:sz w:val="28"/>
+              <w:szCs w:val="28"/>
+            </w:rPr>
             <w:fldChar w:fldCharType="begin"/>
           </w:r>
           <w:r>
+            <w:rPr>
+              <w:sz w:val="28"/>
+              <w:szCs w:val="28"/>
+            </w:rPr>
             <w:instrText xml:space="preserve"> CITATION Van03 \l 7177 </w:instrText>
           </w:r>
           <w:r>
+            <w:rPr>
+              <w:sz w:val="28"/>
+              <w:szCs w:val="28"/>
+            </w:rPr>
             <w:fldChar w:fldCharType="separate"/>
           </w:r>
           <w:r>
             <w:rPr>
               <w:noProof/>
+              <w:sz w:val="28"/>
+              <w:szCs w:val="28"/>
             </w:rPr>
-            <w:t xml:space="preserve"> </w:t>
+            <w:t xml:space="preserve"> (Van Doren, 2003)</w:t>
           </w:r>
           <w:r>
             <w:rPr>
-              <w:noProof/>
+              <w:sz w:val="28"/>
+              <w:szCs w:val="28"/>
             </w:rPr>
-            <w:t>(Van Doren, 2003)</w:t>
-          </w:r>
-          <w:r>
             <w:fldChar w:fldCharType="end"/>
           </w:r>
         </w:sdtContent>
       </w:sdt>
     </w:p>
-    <w:p/>
+    <w:p>
+      <w:pPr>
+        <w:rPr>
+          <w:sz w:val="28"/>
+          <w:szCs w:val="28"/>
+        </w:rPr>
+      </w:pPr>
+    </w:p>
     <w:p>
       <w:pPr>
         <w:rPr>
           <w:b/>
+          <w:sz w:val="28"/>
+          <w:szCs w:val="28"/>
         </w:rPr>
       </w:pPr>
       <w:r>
         <w:rPr>
           <w:b/>
+          <w:sz w:val="28"/>
+          <w:szCs w:val="28"/>
         </w:rPr>
         <w:t>Online Detection</w:t>
       </w:r>
     </w:p>
     <w:p>
-      <w:r>
+      <w:pPr>
+        <w:rPr>
+          <w:sz w:val="28"/>
+          <w:szCs w:val="28"/>
+        </w:rPr>
+      </w:pPr>
+      <w:r>
+        <w:rPr>
+          <w:sz w:val="28"/>
+          <w:szCs w:val="28"/>
+        </w:rPr>
+        <w:lastRenderedPageBreak/>
         <w:t>By comparing the output of the model</w:t>
       </w:r>
       <w:r>
+        <w:rPr>
+          <w:sz w:val="28"/>
+          <w:szCs w:val="28"/>
+        </w:rPr>
         <w:t xml:space="preserve"> with the true process output, one can detect when the process dynamics change.</w:t>
       </w:r>
     </w:p>
@@ -333,21 +542,34 @@
           <w:ilvl w:val="0"/>
           <w:numId w:val="12"/>
         </w:numPr>
-      </w:pPr>
-      <w:r>
+        <w:rPr>
+          <w:sz w:val="28"/>
+          <w:szCs w:val="28"/>
+        </w:rPr>
+      </w:pPr>
+      <w:r>
+        <w:rPr>
+          <w:sz w:val="28"/>
+          <w:szCs w:val="28"/>
+        </w:rPr>
         <w:t>If the model id good, the difference between the model output and the process output is small</w:t>
       </w:r>
     </w:p>
     <w:p>
       <w:pPr>
         <w:keepNext/>
+        <w:rPr>
+          <w:sz w:val="28"/>
+          <w:szCs w:val="28"/>
+        </w:rPr>
       </w:pPr>
       <w:r>
         <w:rPr>
           <w:noProof/>
-          <w:lang w:eastAsia="en-ZA"/>
-        </w:rPr>
-        <w:lastRenderedPageBreak/>
+          <w:sz w:val="28"/>
+          <w:szCs w:val="28"/>
+          <w:lang w:val="en-US"/>
+        </w:rPr>
         <w:drawing>
           <wp:inline distT="0" distB="0" distL="0" distR="0" wp14:anchorId="14F77400" wp14:editId="7429CDE2">
             <wp:extent cx="5731510" cy="2478491"/>
@@ -401,33 +623,70 @@
     <w:p>
       <w:pPr>
         <w:pStyle w:val="Caption"/>
-      </w:pPr>
-      <w:r>
+        <w:rPr>
+          <w:sz w:val="28"/>
+          <w:szCs w:val="28"/>
+        </w:rPr>
+      </w:pPr>
+      <w:r>
+        <w:rPr>
+          <w:sz w:val="28"/>
+          <w:szCs w:val="28"/>
+        </w:rPr>
         <w:t xml:space="preserve">Figure </w:t>
       </w:r>
       <w:r>
+        <w:rPr>
+          <w:sz w:val="28"/>
+          <w:szCs w:val="28"/>
+        </w:rPr>
         <w:fldChar w:fldCharType="begin"/>
       </w:r>
       <w:r>
+        <w:rPr>
+          <w:sz w:val="28"/>
+          <w:szCs w:val="28"/>
+        </w:rPr>
         <w:instrText xml:space="preserve"> SEQ Figure \* ARABIC </w:instrText>
       </w:r>
       <w:r>
+        <w:rPr>
+          <w:sz w:val="28"/>
+          <w:szCs w:val="28"/>
+        </w:rPr>
         <w:fldChar w:fldCharType="separate"/>
       </w:r>
       <w:r>
         <w:rPr>
           <w:noProof/>
+          <w:sz w:val="28"/>
+          <w:szCs w:val="28"/>
         </w:rPr>
         <w:t>1</w:t>
       </w:r>
       <w:r>
+        <w:rPr>
+          <w:sz w:val="28"/>
+          <w:szCs w:val="28"/>
+        </w:rPr>
         <w:fldChar w:fldCharType="end"/>
       </w:r>
       <w:r>
+        <w:rPr>
+          <w:sz w:val="28"/>
+          <w:szCs w:val="28"/>
+        </w:rPr>
         <w:t>: Model Validation</w:t>
       </w:r>
     </w:p>
-    <w:p/>
+    <w:p>
+      <w:pPr>
+        <w:rPr>
+          <w:sz w:val="28"/>
+          <w:szCs w:val="28"/>
+        </w:rPr>
+      </w:pPr>
+    </w:p>
     <w:p>
       <w:pPr>
         <w:pStyle w:val="ListParagraph"/>
@@ -435,19 +694,33 @@
           <w:ilvl w:val="0"/>
           <w:numId w:val="12"/>
         </w:numPr>
-      </w:pPr>
-      <w:r>
+        <w:rPr>
+          <w:sz w:val="28"/>
+          <w:szCs w:val="28"/>
+        </w:rPr>
+      </w:pPr>
+      <w:r>
+        <w:rPr>
+          <w:sz w:val="28"/>
+          <w:szCs w:val="28"/>
+        </w:rPr>
         <w:t>Another fault detection approach is to use a recursive parameter estimator in the same way as the model-based continuous adaptive controller.</w:t>
       </w:r>
     </w:p>
     <w:p>
       <w:pPr>
         <w:keepNext/>
+        <w:rPr>
+          <w:sz w:val="28"/>
+          <w:szCs w:val="28"/>
+        </w:rPr>
       </w:pPr>
       <w:r>
         <w:rPr>
           <w:noProof/>
-          <w:lang w:eastAsia="en-ZA"/>
+          <w:sz w:val="28"/>
+          <w:szCs w:val="28"/>
+          <w:lang w:val="en-US"/>
         </w:rPr>
         <w:drawing>
           <wp:inline distT="0" distB="0" distL="0" distR="0" wp14:anchorId="22E0A1DA" wp14:editId="1EADEA6F">
@@ -502,29 +775,59 @@
     <w:p>
       <w:pPr>
         <w:pStyle w:val="Caption"/>
-      </w:pPr>
-      <w:r>
+        <w:rPr>
+          <w:sz w:val="28"/>
+          <w:szCs w:val="28"/>
+        </w:rPr>
+      </w:pPr>
+      <w:r>
+        <w:rPr>
+          <w:sz w:val="28"/>
+          <w:szCs w:val="28"/>
+        </w:rPr>
         <w:t xml:space="preserve">Figure </w:t>
       </w:r>
       <w:r>
+        <w:rPr>
+          <w:sz w:val="28"/>
+          <w:szCs w:val="28"/>
+        </w:rPr>
         <w:fldChar w:fldCharType="begin"/>
       </w:r>
       <w:r>
+        <w:rPr>
+          <w:sz w:val="28"/>
+          <w:szCs w:val="28"/>
+        </w:rPr>
         <w:instrText xml:space="preserve"> SEQ Figure \* ARABIC </w:instrText>
       </w:r>
       <w:r>
+        <w:rPr>
+          <w:sz w:val="28"/>
+          <w:szCs w:val="28"/>
+        </w:rPr>
         <w:fldChar w:fldCharType="separate"/>
       </w:r>
       <w:r>
         <w:rPr>
           <w:noProof/>
+          <w:sz w:val="28"/>
+          <w:szCs w:val="28"/>
         </w:rPr>
         <w:t>2</w:t>
       </w:r>
       <w:r>
+        <w:rPr>
+          <w:sz w:val="28"/>
+          <w:szCs w:val="28"/>
+        </w:rPr>
         <w:fldChar w:fldCharType="end"/>
       </w:r>
       <w:r>
+        <w:rPr>
+          <w:sz w:val="28"/>
+          <w:szCs w:val="28"/>
+        </w:rPr>
         <w:t>: Adaptive Control</w:t>
       </w:r>
     </w:p>
@@ -532,12 +835,17 @@
       <w:pPr>
         <w:rPr>
           <w:b/>
+          <w:sz w:val="28"/>
+          <w:szCs w:val="28"/>
         </w:rPr>
       </w:pPr>
       <w:r>
         <w:rPr>
           <w:b/>
-        </w:rPr>
+          <w:sz w:val="28"/>
+          <w:szCs w:val="28"/>
+        </w:rPr>
+        <w:lastRenderedPageBreak/>
         <w:t>Parameter Estimation Methods</w:t>
       </w:r>
     </w:p>
@@ -548,8 +856,16 @@
           <w:ilvl w:val="0"/>
           <w:numId w:val="12"/>
         </w:numPr>
-      </w:pPr>
-      <w:r>
+        <w:rPr>
+          <w:sz w:val="28"/>
+          <w:szCs w:val="28"/>
+        </w:rPr>
+      </w:pPr>
+      <w:r>
+        <w:rPr>
+          <w:sz w:val="28"/>
+          <w:szCs w:val="28"/>
+        </w:rPr>
         <w:t>A common tuning procedure is to use the recursive parameter estimation to determine a low-order discrete time model of the process and use it to design a controller</w:t>
       </w:r>
     </w:p>
@@ -560,56 +876,98 @@
           <w:ilvl w:val="0"/>
           <w:numId w:val="12"/>
         </w:numPr>
-      </w:pPr>
-      <w:r>
+        <w:rPr>
+          <w:sz w:val="28"/>
+          <w:szCs w:val="28"/>
+        </w:rPr>
+      </w:pPr>
+      <w:r>
+        <w:rPr>
+          <w:sz w:val="28"/>
+          <w:szCs w:val="28"/>
+        </w:rPr>
         <w:t>Sampling period must be related to the time constant of the closed-loop system.</w:t>
       </w:r>
       <w:sdt>
         <w:sdtPr>
+          <w:rPr>
+            <w:sz w:val="28"/>
+            <w:szCs w:val="28"/>
+          </w:rPr>
           <w:id w:val="1052889219"/>
           <w:citation/>
         </w:sdtPr>
+        <w:sdtEndPr/>
         <w:sdtContent>
           <w:r>
+            <w:rPr>
+              <w:sz w:val="28"/>
+              <w:szCs w:val="28"/>
+            </w:rPr>
             <w:fldChar w:fldCharType="begin"/>
           </w:r>
           <w:r>
+            <w:rPr>
+              <w:sz w:val="28"/>
+              <w:szCs w:val="28"/>
+            </w:rPr>
             <w:instrText xml:space="preserve"> CITATION Ast95 \l 7177 </w:instrText>
           </w:r>
           <w:r>
+            <w:rPr>
+              <w:sz w:val="28"/>
+              <w:szCs w:val="28"/>
+            </w:rPr>
             <w:fldChar w:fldCharType="separate"/>
           </w:r>
           <w:r>
             <w:rPr>
               <w:noProof/>
+              <w:sz w:val="28"/>
+              <w:szCs w:val="28"/>
             </w:rPr>
-            <w:t xml:space="preserve"> </w:t>
+            <w:t xml:space="preserve"> (Astrom &amp; Hagglund, 1995)</w:t>
           </w:r>
           <w:r>
             <w:rPr>
-              <w:noProof/>
+              <w:sz w:val="28"/>
+              <w:szCs w:val="28"/>
             </w:rPr>
-            <w:t>(Astrom &amp; Hagglund, 1995)</w:t>
-          </w:r>
-          <w:r>
             <w:fldChar w:fldCharType="end"/>
           </w:r>
         </w:sdtContent>
       </w:sdt>
     </w:p>
-    <w:p/>
-    <w:p/>
+    <w:p>
+      <w:pPr>
+        <w:rPr>
+          <w:sz w:val="28"/>
+          <w:szCs w:val="28"/>
+        </w:rPr>
+      </w:pPr>
+    </w:p>
+    <w:p>
+      <w:pPr>
+        <w:rPr>
+          <w:sz w:val="28"/>
+          <w:szCs w:val="28"/>
+        </w:rPr>
+      </w:pPr>
+    </w:p>
     <w:p>
       <w:pPr>
         <w:rPr>
           <w:b/>
+          <w:sz w:val="28"/>
+          <w:szCs w:val="28"/>
         </w:rPr>
       </w:pPr>
       <w:r>
         <w:rPr>
           <w:b/>
-        </w:rPr>
-        <w:lastRenderedPageBreak/>
+          <w:sz w:val="28"/>
+          <w:szCs w:val="28"/>
+        </w:rPr>
         <w:t>Input Signals</w:t>
       </w:r>
     </w:p>
@@ -620,8 +978,16 @@
           <w:ilvl w:val="0"/>
           <w:numId w:val="15"/>
         </w:numPr>
-      </w:pPr>
-      <w:r>
+        <w:rPr>
+          <w:sz w:val="28"/>
+          <w:szCs w:val="28"/>
+        </w:rPr>
+      </w:pPr>
+      <w:r>
+        <w:rPr>
+          <w:sz w:val="28"/>
+          <w:szCs w:val="28"/>
+        </w:rPr>
         <w:t>Step function</w:t>
       </w:r>
     </w:p>
@@ -632,8 +998,16 @@
           <w:ilvl w:val="0"/>
           <w:numId w:val="15"/>
         </w:numPr>
-      </w:pPr>
-      <w:r>
+        <w:rPr>
+          <w:sz w:val="28"/>
+          <w:szCs w:val="28"/>
+        </w:rPr>
+      </w:pPr>
+      <w:r>
+        <w:rPr>
+          <w:sz w:val="28"/>
+          <w:szCs w:val="28"/>
+        </w:rPr>
         <w:t>PRBS</w:t>
       </w:r>
     </w:p>
@@ -644,8 +1018,16 @@
           <w:ilvl w:val="0"/>
           <w:numId w:val="15"/>
         </w:numPr>
-      </w:pPr>
-      <w:r>
+        <w:rPr>
+          <w:sz w:val="28"/>
+          <w:szCs w:val="28"/>
+        </w:rPr>
+      </w:pPr>
+      <w:r>
+        <w:rPr>
+          <w:sz w:val="28"/>
+          <w:szCs w:val="28"/>
+        </w:rPr>
         <w:t>Autoregressive moving average process</w:t>
       </w:r>
     </w:p>
@@ -656,8 +1038,16 @@
           <w:ilvl w:val="0"/>
           <w:numId w:val="15"/>
         </w:numPr>
-      </w:pPr>
-      <w:r>
+        <w:rPr>
+          <w:sz w:val="28"/>
+          <w:szCs w:val="28"/>
+        </w:rPr>
+      </w:pPr>
+      <w:r>
+        <w:rPr>
+          <w:sz w:val="28"/>
+          <w:szCs w:val="28"/>
+        </w:rPr>
         <w:t>Sum of sinusoids</w:t>
       </w:r>
     </w:p>
@@ -665,11 +1055,15 @@
       <w:pPr>
         <w:rPr>
           <w:b/>
+          <w:sz w:val="28"/>
+          <w:szCs w:val="28"/>
         </w:rPr>
       </w:pPr>
       <w:r>
         <w:rPr>
           <w:b/>
+          <w:sz w:val="28"/>
+          <w:szCs w:val="28"/>
         </w:rPr>
         <w:t>Methods</w:t>
       </w:r>
@@ -681,8 +1075,16 @@
           <w:ilvl w:val="0"/>
           <w:numId w:val="16"/>
         </w:numPr>
-      </w:pPr>
-      <w:r>
+        <w:rPr>
+          <w:sz w:val="28"/>
+          <w:szCs w:val="28"/>
+        </w:rPr>
+      </w:pPr>
+      <w:r>
+        <w:rPr>
+          <w:sz w:val="28"/>
+          <w:szCs w:val="28"/>
+        </w:rPr>
         <w:t>RLS does not give consistent parameter estimates for systems with correlated equation errors.</w:t>
       </w:r>
     </w:p>
@@ -693,9 +1095,26 @@
           <w:ilvl w:val="0"/>
           <w:numId w:val="16"/>
         </w:numPr>
-      </w:pPr>
-      <w:r>
-        <w:t>For low-order systems the deviations of the estimates from true values are often smaller.</w:t>
+        <w:rPr>
+          <w:sz w:val="28"/>
+          <w:szCs w:val="28"/>
+        </w:rPr>
+      </w:pPr>
+      <w:r>
+        <w:rPr>
+          <w:sz w:val="28"/>
+          <w:szCs w:val="28"/>
+        </w:rPr>
+        <w:t xml:space="preserve">For low-order systems the deviations of the estimates from true values </w:t>
+      </w:r>
+      <w:bookmarkStart w:id="0" w:name="_GoBack"/>
+      <w:bookmarkEnd w:id="0"/>
+      <w:r>
+        <w:rPr>
+          <w:sz w:val="28"/>
+          <w:szCs w:val="28"/>
+        </w:rPr>
+        <w:t>are often smaller.</w:t>
       </w:r>
     </w:p>
     <w:p>
@@ -705,8 +1124,16 @@
           <w:ilvl w:val="0"/>
           <w:numId w:val="16"/>
         </w:numPr>
-      </w:pPr>
-      <w:r>
+        <w:rPr>
+          <w:sz w:val="28"/>
+          <w:szCs w:val="28"/>
+        </w:rPr>
+      </w:pPr>
+      <w:r>
+        <w:rPr>
+          <w:sz w:val="28"/>
+          <w:szCs w:val="28"/>
+        </w:rPr>
         <w:t>For high-order systems the deviations are often more substantial</w:t>
       </w:r>
     </w:p>
@@ -717,55 +1144,1129 @@
           <w:ilvl w:val="0"/>
           <w:numId w:val="16"/>
         </w:numPr>
-      </w:pPr>
-      <w:r>
+        <w:rPr>
+          <w:sz w:val="28"/>
+          <w:szCs w:val="28"/>
+        </w:rPr>
+      </w:pPr>
+      <w:r>
+        <w:rPr>
+          <w:sz w:val="28"/>
+          <w:szCs w:val="28"/>
+        </w:rPr>
         <w:t>RIV algorithm gives consistent parameter estimates.</w:t>
       </w:r>
       <w:sdt>
         <w:sdtPr>
+          <w:rPr>
+            <w:sz w:val="28"/>
+            <w:szCs w:val="28"/>
+          </w:rPr>
           <w:id w:val="-370528087"/>
           <w:citation/>
         </w:sdtPr>
+        <w:sdtEndPr/>
         <w:sdtContent>
           <w:r>
+            <w:rPr>
+              <w:sz w:val="28"/>
+              <w:szCs w:val="28"/>
+            </w:rPr>
             <w:fldChar w:fldCharType="begin"/>
           </w:r>
           <w:r>
+            <w:rPr>
+              <w:sz w:val="28"/>
+              <w:szCs w:val="28"/>
+            </w:rPr>
             <w:instrText xml:space="preserve">CITATION Sto89 \l 7177 </w:instrText>
           </w:r>
           <w:r>
+            <w:rPr>
+              <w:sz w:val="28"/>
+              <w:szCs w:val="28"/>
+            </w:rPr>
             <w:fldChar w:fldCharType="separate"/>
           </w:r>
           <w:r>
             <w:rPr>
               <w:noProof/>
+              <w:sz w:val="28"/>
+              <w:szCs w:val="28"/>
             </w:rPr>
-            <w:t xml:space="preserve"> </w:t>
+            <w:t xml:space="preserve"> (Stoicha &amp; Soderstrom, 1989)</w:t>
+          </w:r>
+          <w:r>
+            <w:rPr>
+              <w:sz w:val="28"/>
+              <w:szCs w:val="28"/>
+            </w:rPr>
+            <w:fldChar w:fldCharType="end"/>
+          </w:r>
+        </w:sdtContent>
+      </w:sdt>
+    </w:p>
+    <w:p>
+      <w:pPr>
+        <w:rPr>
+          <w:sz w:val="28"/>
+          <w:szCs w:val="28"/>
+        </w:rPr>
+      </w:pPr>
+    </w:p>
+    <w:p>
+      <w:pPr>
+        <w:rPr>
+          <w:b/>
+          <w:sz w:val="28"/>
+          <w:szCs w:val="28"/>
+        </w:rPr>
+      </w:pPr>
+      <w:r>
+        <w:rPr>
+          <w:b/>
+          <w:sz w:val="28"/>
+          <w:szCs w:val="28"/>
+        </w:rPr>
+        <w:t>Adaptive Controllers</w:t>
+      </w:r>
+    </w:p>
+    <w:p>
+      <w:pPr>
+        <w:pStyle w:val="ListParagraph"/>
+        <w:numPr>
+          <w:ilvl w:val="0"/>
+          <w:numId w:val="17"/>
+        </w:numPr>
+        <w:rPr>
+          <w:sz w:val="28"/>
+          <w:szCs w:val="28"/>
+        </w:rPr>
+      </w:pPr>
+      <w:r>
+        <w:rPr>
+          <w:sz w:val="28"/>
+          <w:szCs w:val="28"/>
+        </w:rPr>
+        <w:t>A mistuned controller may not be detected simply because the process runs at steady state</w:t>
+      </w:r>
+    </w:p>
+    <w:p>
+      <w:pPr>
+        <w:pStyle w:val="ListParagraph"/>
+        <w:numPr>
+          <w:ilvl w:val="0"/>
+          <w:numId w:val="17"/>
+        </w:numPr>
+        <w:rPr>
+          <w:b/>
+          <w:sz w:val="28"/>
+          <w:szCs w:val="28"/>
+          <w:u w:val="single"/>
+        </w:rPr>
+      </w:pPr>
+      <w:r>
+        <w:rPr>
+          <w:b/>
+          <w:sz w:val="28"/>
+          <w:szCs w:val="28"/>
+          <w:u w:val="single"/>
+        </w:rPr>
+        <w:t>On-demand Tuning</w:t>
+      </w:r>
+    </w:p>
+    <w:p>
+      <w:pPr>
+        <w:ind w:left="360"/>
+        <w:rPr>
+          <w:sz w:val="28"/>
+          <w:szCs w:val="28"/>
+        </w:rPr>
+      </w:pPr>
+      <w:r>
+        <w:rPr>
+          <w:sz w:val="28"/>
+          <w:szCs w:val="28"/>
+        </w:rPr>
+        <w:t>Get the process reaction curve using the controller output as an input to the process and tune the controller based on the reaction curve.</w:t>
+      </w:r>
+    </w:p>
+    <w:p>
+      <w:pPr>
+        <w:pStyle w:val="ListParagraph"/>
+        <w:numPr>
+          <w:ilvl w:val="0"/>
+          <w:numId w:val="18"/>
+        </w:numPr>
+        <w:ind w:left="1080"/>
+        <w:rPr>
+          <w:sz w:val="28"/>
+          <w:szCs w:val="28"/>
+        </w:rPr>
+      </w:pPr>
+      <w:r>
+        <w:rPr>
+          <w:sz w:val="28"/>
+          <w:szCs w:val="28"/>
+        </w:rPr>
+        <w:t>Requires continual attention of the user to determine when the loop needs tuning</w:t>
+      </w:r>
+    </w:p>
+    <w:p>
+      <w:pPr>
+        <w:pStyle w:val="ListParagraph"/>
+        <w:numPr>
+          <w:ilvl w:val="0"/>
+          <w:numId w:val="18"/>
+        </w:numPr>
+        <w:ind w:left="1080"/>
+        <w:rPr>
+          <w:sz w:val="28"/>
+          <w:szCs w:val="28"/>
+        </w:rPr>
+      </w:pPr>
+      <w:r>
+        <w:rPr>
+          <w:sz w:val="28"/>
+          <w:szCs w:val="28"/>
+        </w:rPr>
+        <w:t>Requires the user’s active participation in waiting for the response.</w:t>
+      </w:r>
+    </w:p>
+    <w:p>
+      <w:pPr>
+        <w:pStyle w:val="ListParagraph"/>
+        <w:numPr>
+          <w:ilvl w:val="0"/>
+          <w:numId w:val="17"/>
+        </w:numPr>
+        <w:rPr>
+          <w:sz w:val="28"/>
+          <w:szCs w:val="28"/>
+        </w:rPr>
+      </w:pPr>
+      <w:r>
+        <w:rPr>
+          <w:sz w:val="28"/>
+          <w:szCs w:val="28"/>
+        </w:rPr>
+        <w:t>Insufficient manpower</w:t>
+      </w:r>
+    </w:p>
+    <w:p>
+      <w:pPr>
+        <w:pStyle w:val="ListParagraph"/>
+        <w:numPr>
+          <w:ilvl w:val="0"/>
+          <w:numId w:val="17"/>
+        </w:numPr>
+        <w:rPr>
+          <w:sz w:val="28"/>
+          <w:szCs w:val="28"/>
+        </w:rPr>
+      </w:pPr>
+      <w:r>
+        <w:rPr>
+          <w:sz w:val="28"/>
+          <w:szCs w:val="28"/>
+        </w:rPr>
+        <w:lastRenderedPageBreak/>
+        <w:t>Frequent changes in environment</w:t>
+      </w:r>
+    </w:p>
+    <w:p>
+      <w:pPr>
+        <w:pStyle w:val="ListParagraph"/>
+        <w:numPr>
+          <w:ilvl w:val="0"/>
+          <w:numId w:val="19"/>
+        </w:numPr>
+        <w:rPr>
+          <w:sz w:val="28"/>
+          <w:szCs w:val="28"/>
+        </w:rPr>
+      </w:pPr>
+      <w:r>
+        <w:rPr>
+          <w:sz w:val="28"/>
+          <w:szCs w:val="28"/>
+        </w:rPr>
+        <w:t>Non-linear processes</w:t>
+      </w:r>
+    </w:p>
+    <w:p>
+      <w:pPr>
+        <w:pStyle w:val="ListParagraph"/>
+        <w:numPr>
+          <w:ilvl w:val="0"/>
+          <w:numId w:val="19"/>
+        </w:numPr>
+        <w:rPr>
+          <w:sz w:val="28"/>
+          <w:szCs w:val="28"/>
+        </w:rPr>
+      </w:pPr>
+      <w:r>
+        <w:rPr>
+          <w:sz w:val="28"/>
+          <w:szCs w:val="28"/>
+        </w:rPr>
+        <w:t>Plant parameters are changing</w:t>
+      </w:r>
+      <w:r>
+        <w:rPr>
+          <w:sz w:val="28"/>
+          <w:szCs w:val="28"/>
+        </w:rPr>
+        <w:t xml:space="preserve"> with time( </w:t>
+      </w:r>
+      <w:proofErr w:type="spellStart"/>
+      <w:r>
+        <w:rPr>
+          <w:sz w:val="28"/>
+          <w:szCs w:val="28"/>
+        </w:rPr>
+        <w:t>e.g</w:t>
+      </w:r>
+      <w:proofErr w:type="spellEnd"/>
+      <w:r>
+        <w:rPr>
+          <w:sz w:val="28"/>
+          <w:szCs w:val="28"/>
+        </w:rPr>
+        <w:t xml:space="preserve"> change of process gain due to gradual fouling of a heat surface)</w:t>
+      </w:r>
+    </w:p>
+    <w:p>
+      <w:pPr>
+        <w:pStyle w:val="ListParagraph"/>
+        <w:numPr>
+          <w:ilvl w:val="0"/>
+          <w:numId w:val="19"/>
+        </w:numPr>
+        <w:rPr>
+          <w:sz w:val="28"/>
+          <w:szCs w:val="28"/>
+        </w:rPr>
+      </w:pPr>
+      <w:r>
+        <w:rPr>
+          <w:sz w:val="28"/>
+          <w:szCs w:val="28"/>
+        </w:rPr>
+        <w:t>One set of tuning constants cannot satisfy the entire operating range.</w:t>
+      </w:r>
+    </w:p>
+    <w:p>
+      <w:pPr>
+        <w:pStyle w:val="ListParagraph"/>
+        <w:numPr>
+          <w:ilvl w:val="0"/>
+          <w:numId w:val="17"/>
+        </w:numPr>
+        <w:rPr>
+          <w:sz w:val="28"/>
+          <w:szCs w:val="28"/>
+        </w:rPr>
+      </w:pPr>
+      <w:r>
+        <w:rPr>
+          <w:sz w:val="28"/>
+          <w:szCs w:val="28"/>
+        </w:rPr>
+        <w:t>Perturbation signal</w:t>
+      </w:r>
+    </w:p>
+    <w:p>
+      <w:pPr>
+        <w:pStyle w:val="ListParagraph"/>
+        <w:numPr>
+          <w:ilvl w:val="0"/>
+          <w:numId w:val="20"/>
+        </w:numPr>
+        <w:rPr>
+          <w:sz w:val="28"/>
+          <w:szCs w:val="28"/>
+        </w:rPr>
+      </w:pPr>
+      <w:r>
+        <w:rPr>
+          <w:sz w:val="28"/>
+          <w:szCs w:val="28"/>
+        </w:rPr>
+        <w:t>For some sensitive processes, it is not acceptable to perturb the process for the purpose of tuning.</w:t>
+      </w:r>
+    </w:p>
+    <w:p>
+      <w:pPr>
+        <w:rPr>
+          <w:sz w:val="28"/>
+          <w:szCs w:val="28"/>
+        </w:rPr>
+      </w:pPr>
+      <w:r>
+        <w:rPr>
+          <w:sz w:val="28"/>
+          <w:szCs w:val="28"/>
+        </w:rPr>
+        <w:t>Not all control loops require adaptive control</w:t>
+      </w:r>
+    </w:p>
+    <w:p>
+      <w:pPr>
+        <w:pStyle w:val="ListParagraph"/>
+        <w:numPr>
+          <w:ilvl w:val="0"/>
+          <w:numId w:val="20"/>
+        </w:numPr>
+        <w:rPr>
+          <w:sz w:val="28"/>
+          <w:szCs w:val="28"/>
+        </w:rPr>
+      </w:pPr>
+      <w:r>
+        <w:rPr>
+          <w:sz w:val="28"/>
+          <w:szCs w:val="28"/>
+        </w:rPr>
+        <w:t>For many time-invariant systems, on-demand tuning can be very effective.</w:t>
+      </w:r>
+    </w:p>
+    <w:p>
+      <w:pPr>
+        <w:pStyle w:val="ListParagraph"/>
+        <w:numPr>
+          <w:ilvl w:val="0"/>
+          <w:numId w:val="20"/>
+        </w:numPr>
+        <w:rPr>
+          <w:sz w:val="28"/>
+          <w:szCs w:val="28"/>
+        </w:rPr>
+      </w:pPr>
+      <w:r>
+        <w:rPr>
+          <w:sz w:val="28"/>
+          <w:szCs w:val="28"/>
+        </w:rPr>
+        <w:t xml:space="preserve">For some slow but known time-varying processes or non-linear processes, a well-tuned gain schedule controller works well. </w:t>
+      </w:r>
+    </w:p>
+    <w:p>
+      <w:pPr>
+        <w:rPr>
+          <w:sz w:val="28"/>
+          <w:szCs w:val="28"/>
+        </w:rPr>
+      </w:pPr>
+    </w:p>
+    <w:p>
+      <w:pPr>
+        <w:rPr>
+          <w:sz w:val="28"/>
+          <w:szCs w:val="28"/>
+        </w:rPr>
+      </w:pPr>
+    </w:p>
+    <w:p>
+      <w:pPr>
+        <w:rPr>
+          <w:sz w:val="28"/>
+          <w:szCs w:val="28"/>
+        </w:rPr>
+      </w:pPr>
+    </w:p>
+    <w:p>
+      <w:pPr>
+        <w:rPr>
+          <w:sz w:val="28"/>
+          <w:szCs w:val="28"/>
+        </w:rPr>
+      </w:pPr>
+    </w:p>
+    <w:p>
+      <w:pPr>
+        <w:rPr>
+          <w:sz w:val="28"/>
+          <w:szCs w:val="28"/>
+        </w:rPr>
+      </w:pPr>
+    </w:p>
+    <w:p>
+      <w:pPr>
+        <w:rPr>
+          <w:sz w:val="28"/>
+          <w:szCs w:val="28"/>
+        </w:rPr>
+      </w:pPr>
+    </w:p>
+    <w:p>
+      <w:pPr>
+        <w:rPr>
+          <w:sz w:val="28"/>
+          <w:szCs w:val="28"/>
+        </w:rPr>
+      </w:pPr>
+      <w:r>
+        <w:rPr>
+          <w:sz w:val="28"/>
+          <w:szCs w:val="28"/>
+        </w:rPr>
+        <w:t>History and Milestone of adaptive control (self-tuning)</w:t>
+      </w:r>
+    </w:p>
+    <w:p>
+      <w:pPr>
+        <w:pStyle w:val="ListParagraph"/>
+        <w:numPr>
+          <w:ilvl w:val="0"/>
+          <w:numId w:val="21"/>
+        </w:numPr>
+        <w:rPr>
+          <w:sz w:val="28"/>
+          <w:szCs w:val="28"/>
+        </w:rPr>
+      </w:pPr>
+      <w:r>
+        <w:rPr>
+          <w:sz w:val="28"/>
+          <w:szCs w:val="28"/>
+        </w:rPr>
+        <w:t xml:space="preserve">Controller will change its own controller settings to adapt to process changes </w:t>
+      </w:r>
+    </w:p>
+    <w:p>
+      <w:pPr>
+        <w:pStyle w:val="ListParagraph"/>
+        <w:numPr>
+          <w:ilvl w:val="0"/>
+          <w:numId w:val="21"/>
+        </w:numPr>
+        <w:rPr>
+          <w:sz w:val="28"/>
+          <w:szCs w:val="28"/>
+        </w:rPr>
+      </w:pPr>
+      <w:r>
+        <w:rPr>
+          <w:sz w:val="28"/>
+          <w:szCs w:val="28"/>
+        </w:rPr>
+        <w:t>Can correct improperly tuned controller loops</w:t>
+      </w:r>
+    </w:p>
+    <w:p>
+      <w:pPr>
+        <w:pStyle w:val="ListParagraph"/>
+        <w:numPr>
+          <w:ilvl w:val="0"/>
+          <w:numId w:val="21"/>
+        </w:numPr>
+        <w:rPr>
+          <w:sz w:val="28"/>
+          <w:szCs w:val="28"/>
+        </w:rPr>
+      </w:pPr>
+      <w:r>
+        <w:rPr>
+          <w:sz w:val="28"/>
+          <w:szCs w:val="28"/>
+        </w:rPr>
+        <w:t>Tuning without human intervention</w:t>
+      </w:r>
+    </w:p>
+    <w:p>
+      <w:pPr>
+        <w:pStyle w:val="ListParagraph"/>
+        <w:numPr>
+          <w:ilvl w:val="0"/>
+          <w:numId w:val="21"/>
+        </w:numPr>
+        <w:rPr>
+          <w:sz w:val="28"/>
+          <w:szCs w:val="28"/>
+        </w:rPr>
+      </w:pPr>
+      <w:r>
+        <w:rPr>
+          <w:sz w:val="28"/>
+          <w:szCs w:val="28"/>
+        </w:rPr>
+        <w:t>Reduces engineering time</w:t>
+      </w:r>
+    </w:p>
+    <w:p>
+      <w:pPr>
+        <w:pStyle w:val="ListParagraph"/>
+        <w:numPr>
+          <w:ilvl w:val="0"/>
+          <w:numId w:val="21"/>
+        </w:numPr>
+        <w:rPr>
+          <w:sz w:val="28"/>
+          <w:szCs w:val="28"/>
+        </w:rPr>
+      </w:pPr>
+      <w:r>
+        <w:rPr>
+          <w:sz w:val="28"/>
+          <w:szCs w:val="28"/>
+        </w:rPr>
+        <w:t>All process to which PID is applied can be approximated by first-order-plus-dead-time models, the parameters of this model are converted to useful PID settings</w:t>
+      </w:r>
+    </w:p>
+    <w:p>
+      <w:pPr>
+        <w:rPr>
+          <w:sz w:val="28"/>
+          <w:szCs w:val="28"/>
+        </w:rPr>
+      </w:pPr>
+      <w:r>
+        <w:rPr>
+          <w:sz w:val="28"/>
+          <w:szCs w:val="28"/>
+        </w:rPr>
+        <w:t>Two types of adaptive controllers;</w:t>
+      </w:r>
+    </w:p>
+    <w:p>
+      <w:pPr>
+        <w:pStyle w:val="ListParagraph"/>
+        <w:numPr>
+          <w:ilvl w:val="0"/>
+          <w:numId w:val="22"/>
+        </w:numPr>
+        <w:rPr>
+          <w:sz w:val="28"/>
+          <w:szCs w:val="28"/>
+        </w:rPr>
+      </w:pPr>
+      <w:r>
+        <w:rPr>
+          <w:sz w:val="28"/>
+          <w:szCs w:val="28"/>
+        </w:rPr>
+        <w:t>Adaptive control (self-tuning regulator) – identification based adaptive control</w:t>
+      </w:r>
+    </w:p>
+    <w:p>
+      <w:pPr>
+        <w:pStyle w:val="ListParagraph"/>
+        <w:numPr>
+          <w:ilvl w:val="0"/>
+          <w:numId w:val="22"/>
+        </w:numPr>
+        <w:rPr>
+          <w:sz w:val="28"/>
+          <w:szCs w:val="28"/>
+        </w:rPr>
+      </w:pPr>
+      <w:r>
+        <w:rPr>
+          <w:sz w:val="28"/>
+          <w:szCs w:val="28"/>
+        </w:rPr>
+        <w:lastRenderedPageBreak/>
+        <w:t>Heuristic and pattern recognition-based approach – expert-based adaptive control</w:t>
+      </w:r>
+    </w:p>
+    <w:p>
+      <w:pPr>
+        <w:rPr>
+          <w:sz w:val="28"/>
+          <w:szCs w:val="28"/>
+        </w:rPr>
+      </w:pPr>
+    </w:p>
+    <w:p>
+      <w:pPr>
+        <w:jc w:val="both"/>
+        <w:rPr>
+          <w:sz w:val="28"/>
+          <w:szCs w:val="28"/>
+        </w:rPr>
+      </w:pPr>
+      <w:r>
+        <w:rPr>
+          <w:sz w:val="28"/>
+          <w:szCs w:val="28"/>
+        </w:rPr>
+        <w:t>1.  The STR will converge to the optimal controller settings even if the noise is not white (in which case the system cannot be properly identified by at least the least square method.</w:t>
+      </w:r>
+    </w:p>
+    <w:p>
+      <w:pPr>
+        <w:jc w:val="both"/>
+        <w:rPr>
+          <w:sz w:val="28"/>
+          <w:szCs w:val="28"/>
+        </w:rPr>
+      </w:pPr>
+      <w:r>
+        <w:rPr>
+          <w:sz w:val="28"/>
+          <w:szCs w:val="28"/>
+        </w:rPr>
+        <w:t>2. One of the key challenges is to distinguish the effects of disturbance dynamics from the process input/output dynamics so that the adaptive controller does not produce incorrect tuning results.</w:t>
+      </w:r>
+    </w:p>
+    <w:p>
+      <w:pPr>
+        <w:jc w:val="both"/>
+        <w:rPr>
+          <w:sz w:val="28"/>
+          <w:szCs w:val="28"/>
+        </w:rPr>
+      </w:pPr>
+    </w:p>
+    <w:p>
+      <w:pPr>
+        <w:jc w:val="both"/>
+        <w:rPr>
+          <w:b/>
+          <w:sz w:val="28"/>
+          <w:szCs w:val="28"/>
+        </w:rPr>
+      </w:pPr>
+      <w:r>
+        <w:rPr>
+          <w:b/>
+          <w:sz w:val="28"/>
+          <w:szCs w:val="28"/>
+        </w:rPr>
+        <w:t xml:space="preserve">Challenges of Identification-based adaptive control </w:t>
+      </w:r>
+    </w:p>
+    <w:p>
+      <w:pPr>
+        <w:jc w:val="both"/>
+        <w:rPr>
+          <w:i/>
+          <w:sz w:val="28"/>
+          <w:szCs w:val="28"/>
+        </w:rPr>
+      </w:pPr>
+      <w:r>
+        <w:rPr>
+          <w:i/>
+          <w:sz w:val="28"/>
+          <w:szCs w:val="28"/>
+        </w:rPr>
+        <w:t xml:space="preserve">Dead-time </w:t>
+      </w:r>
+    </w:p>
+    <w:p>
+      <w:pPr>
+        <w:pStyle w:val="ListParagraph"/>
+        <w:numPr>
+          <w:ilvl w:val="0"/>
+          <w:numId w:val="23"/>
+        </w:numPr>
+        <w:jc w:val="both"/>
+        <w:rPr>
+          <w:sz w:val="28"/>
+          <w:szCs w:val="28"/>
+        </w:rPr>
+      </w:pPr>
+      <w:r>
+        <w:rPr>
+          <w:sz w:val="28"/>
+          <w:szCs w:val="28"/>
+        </w:rPr>
+        <w:t>Dead-time is the non-linear element with respect to process identification.</w:t>
+      </w:r>
+    </w:p>
+    <w:p>
+      <w:pPr>
+        <w:pStyle w:val="ListParagraph"/>
+        <w:numPr>
+          <w:ilvl w:val="0"/>
+          <w:numId w:val="23"/>
+        </w:numPr>
+        <w:jc w:val="both"/>
+        <w:rPr>
+          <w:sz w:val="28"/>
+          <w:szCs w:val="28"/>
+        </w:rPr>
+      </w:pPr>
+      <w:r>
+        <w:rPr>
+          <w:sz w:val="28"/>
+          <w:szCs w:val="28"/>
+        </w:rPr>
+        <w:t>Linear identification cannot estimate the process dynamics and the dead-time simultaneously.</w:t>
+      </w:r>
+    </w:p>
+    <w:p>
+      <w:pPr>
+        <w:pStyle w:val="ListParagraph"/>
+        <w:numPr>
+          <w:ilvl w:val="6"/>
+          <w:numId w:val="17"/>
+        </w:numPr>
+        <w:jc w:val="both"/>
+        <w:rPr>
+          <w:sz w:val="28"/>
+          <w:szCs w:val="28"/>
+        </w:rPr>
+      </w:pPr>
+      <w:r>
+        <w:rPr>
+          <w:sz w:val="28"/>
+          <w:szCs w:val="28"/>
+        </w:rPr>
+        <w:t>Identify multiple process models, each with a different assumed value for dead-time, select the best fit.</w:t>
+      </w:r>
+    </w:p>
+    <w:p>
+      <w:pPr>
+        <w:pStyle w:val="ListParagraph"/>
+        <w:numPr>
+          <w:ilvl w:val="6"/>
+          <w:numId w:val="17"/>
+        </w:numPr>
+        <w:jc w:val="both"/>
+        <w:rPr>
+          <w:sz w:val="28"/>
+          <w:szCs w:val="28"/>
+        </w:rPr>
+      </w:pPr>
+      <w:r>
+        <w:rPr>
+          <w:sz w:val="28"/>
+          <w:szCs w:val="28"/>
+        </w:rPr>
+        <w:t xml:space="preserve">Employ a higher order </w:t>
+      </w:r>
+      <w:proofErr w:type="spellStart"/>
+      <w:r>
+        <w:rPr>
+          <w:sz w:val="28"/>
+          <w:szCs w:val="28"/>
+        </w:rPr>
+        <w:t>mdel</w:t>
+      </w:r>
+      <w:proofErr w:type="spellEnd"/>
+      <w:r>
+        <w:rPr>
+          <w:sz w:val="28"/>
+          <w:szCs w:val="28"/>
+        </w:rPr>
+        <w:t xml:space="preserve"> and then estimate the dead-time based on the significance of the identified parameters.</w:t>
+      </w:r>
+    </w:p>
+    <w:p>
+      <w:pPr>
+        <w:pStyle w:val="ListParagraph"/>
+        <w:numPr>
+          <w:ilvl w:val="6"/>
+          <w:numId w:val="17"/>
+        </w:numPr>
+        <w:jc w:val="both"/>
+        <w:rPr>
+          <w:sz w:val="28"/>
+          <w:szCs w:val="28"/>
+        </w:rPr>
+      </w:pPr>
+      <w:r>
+        <w:rPr>
+          <w:sz w:val="28"/>
+          <w:szCs w:val="28"/>
+        </w:rPr>
+        <w:t>Use a non-linear estimator that could identify both the parameter and dead-time simultaneously.</w:t>
+      </w:r>
+    </w:p>
+    <w:p>
+      <w:pPr>
+        <w:jc w:val="both"/>
+        <w:rPr>
+          <w:i/>
+          <w:sz w:val="28"/>
+          <w:szCs w:val="28"/>
+        </w:rPr>
+      </w:pPr>
+      <w:r>
+        <w:rPr>
+          <w:i/>
+          <w:sz w:val="28"/>
+          <w:szCs w:val="28"/>
+        </w:rPr>
+        <w:t xml:space="preserve">Start-up and PRBS </w:t>
+      </w:r>
+    </w:p>
+    <w:p>
+      <w:pPr>
+        <w:pStyle w:val="ListParagraph"/>
+        <w:numPr>
+          <w:ilvl w:val="0"/>
+          <w:numId w:val="24"/>
+        </w:numPr>
+        <w:jc w:val="both"/>
+        <w:rPr>
+          <w:sz w:val="28"/>
+          <w:szCs w:val="28"/>
+        </w:rPr>
+      </w:pPr>
+      <w:r>
+        <w:rPr>
+          <w:sz w:val="28"/>
+          <w:szCs w:val="28"/>
+        </w:rPr>
+        <w:t>During start-up, controller may be very poor until a reasonable model has been identified.</w:t>
+      </w:r>
+    </w:p>
+    <w:p>
+      <w:pPr>
+        <w:pStyle w:val="ListParagraph"/>
+        <w:numPr>
+          <w:ilvl w:val="6"/>
+          <w:numId w:val="11"/>
+        </w:numPr>
+        <w:jc w:val="both"/>
+        <w:rPr>
+          <w:sz w:val="28"/>
+          <w:szCs w:val="28"/>
+        </w:rPr>
+      </w:pPr>
+      <w:r>
+        <w:rPr>
+          <w:sz w:val="28"/>
+          <w:szCs w:val="28"/>
+        </w:rPr>
+        <w:t>PRBS speeds up the process of identification; however, external excitation is not acceptable for many process.</w:t>
+      </w:r>
+    </w:p>
+    <w:p>
+      <w:pPr>
+        <w:pStyle w:val="ListParagraph"/>
+        <w:numPr>
+          <w:ilvl w:val="6"/>
+          <w:numId w:val="11"/>
+        </w:numPr>
+        <w:jc w:val="both"/>
+        <w:rPr>
+          <w:sz w:val="28"/>
+          <w:szCs w:val="28"/>
+        </w:rPr>
+      </w:pPr>
+      <w:r>
+        <w:rPr>
+          <w:sz w:val="28"/>
+          <w:szCs w:val="28"/>
+        </w:rPr>
+        <w:t>Alternatively use a less disturbing step-test or starting with preliminary model.</w:t>
+      </w:r>
+    </w:p>
+    <w:p>
+      <w:pPr>
+        <w:pStyle w:val="ListParagraph"/>
+        <w:numPr>
+          <w:ilvl w:val="0"/>
+          <w:numId w:val="24"/>
+        </w:numPr>
+        <w:jc w:val="both"/>
+        <w:rPr>
+          <w:sz w:val="28"/>
+          <w:szCs w:val="28"/>
+        </w:rPr>
+      </w:pPr>
+      <w:r>
+        <w:rPr>
+          <w:sz w:val="28"/>
+          <w:szCs w:val="28"/>
+        </w:rPr>
+        <w:t>According to the authors experience, the LS method breaks down when the noise-to-signal ratio exceeds 0.2</w:t>
+      </w:r>
+    </w:p>
+    <w:p>
+      <w:pPr>
+        <w:pStyle w:val="ListParagraph"/>
+        <w:numPr>
+          <w:ilvl w:val="0"/>
+          <w:numId w:val="24"/>
+        </w:numPr>
+        <w:jc w:val="both"/>
+        <w:rPr>
+          <w:sz w:val="28"/>
+          <w:szCs w:val="28"/>
+        </w:rPr>
+      </w:pPr>
+      <w:r>
+        <w:rPr>
+          <w:sz w:val="28"/>
+          <w:szCs w:val="28"/>
+        </w:rPr>
+        <w:lastRenderedPageBreak/>
+        <w:t>The instrumental variable method is more resistant to noise, but at the expense of requiring more computation.</w:t>
+      </w:r>
+    </w:p>
+    <w:p>
+      <w:pPr>
+        <w:jc w:val="both"/>
+        <w:rPr>
+          <w:b/>
+          <w:sz w:val="28"/>
+          <w:szCs w:val="28"/>
+        </w:rPr>
+      </w:pPr>
+      <w:proofErr w:type="spellStart"/>
+      <w:r>
+        <w:rPr>
+          <w:b/>
+          <w:sz w:val="28"/>
+          <w:szCs w:val="28"/>
+        </w:rPr>
+        <w:t>Identifiability</w:t>
+      </w:r>
+      <w:proofErr w:type="spellEnd"/>
+    </w:p>
+    <w:p>
+      <w:pPr>
+        <w:pStyle w:val="ListParagraph"/>
+        <w:numPr>
+          <w:ilvl w:val="0"/>
+          <w:numId w:val="25"/>
+        </w:numPr>
+        <w:jc w:val="both"/>
+        <w:rPr>
+          <w:b/>
+          <w:sz w:val="28"/>
+          <w:szCs w:val="28"/>
+        </w:rPr>
+      </w:pPr>
+      <w:r>
+        <w:rPr>
+          <w:sz w:val="28"/>
+          <w:szCs w:val="28"/>
+        </w:rPr>
+        <w:t xml:space="preserve">A necessary condition for closed-loop identification is that the process input signal be independent of the </w:t>
+      </w:r>
+      <w:r>
+        <w:rPr>
+          <w:sz w:val="28"/>
+          <w:szCs w:val="28"/>
+        </w:rPr>
+        <w:t>process output signal.</w:t>
+      </w:r>
+    </w:p>
+    <w:p>
+      <w:pPr>
+        <w:pStyle w:val="ListParagraph"/>
+        <w:numPr>
+          <w:ilvl w:val="0"/>
+          <w:numId w:val="25"/>
+        </w:numPr>
+        <w:jc w:val="both"/>
+        <w:rPr>
+          <w:b/>
+          <w:sz w:val="28"/>
+          <w:szCs w:val="28"/>
+        </w:rPr>
+      </w:pPr>
+      <w:r>
+        <w:rPr>
+          <w:sz w:val="28"/>
+          <w:szCs w:val="28"/>
+        </w:rPr>
+        <w:t>The identified model is verified by checking residues, if the level of confidence is high on the identified model, the model will be presented to the user.</w:t>
+      </w:r>
+    </w:p>
+    <w:p>
+      <w:pPr>
+        <w:pStyle w:val="ListParagraph"/>
+        <w:numPr>
+          <w:ilvl w:val="0"/>
+          <w:numId w:val="25"/>
+        </w:numPr>
+        <w:jc w:val="both"/>
+        <w:rPr>
+          <w:b/>
+          <w:sz w:val="28"/>
+          <w:szCs w:val="28"/>
+        </w:rPr>
+      </w:pPr>
+      <w:r>
+        <w:rPr>
+          <w:sz w:val="28"/>
+          <w:szCs w:val="28"/>
+        </w:rPr>
+        <w:t>Identification porting is not necessary for loop tuning purposes</w:t>
+      </w:r>
+      <w:sdt>
+        <w:sdtPr>
+          <w:rPr>
+            <w:sz w:val="28"/>
+            <w:szCs w:val="28"/>
+          </w:rPr>
+          <w:id w:val="1898241137"/>
+          <w:citation/>
+        </w:sdtPr>
+        <w:sdtContent>
+          <w:r>
+            <w:rPr>
+              <w:sz w:val="28"/>
+              <w:szCs w:val="28"/>
+            </w:rPr>
+            <w:fldChar w:fldCharType="begin"/>
+          </w:r>
+          <w:r>
+            <w:rPr>
+              <w:sz w:val="28"/>
+              <w:szCs w:val="28"/>
+              <w:lang w:val="en-US"/>
+            </w:rPr>
+            <w:instrText xml:space="preserve"> CITATION Van03 \l 1033 </w:instrText>
+          </w:r>
+          <w:r>
+            <w:rPr>
+              <w:sz w:val="28"/>
+              <w:szCs w:val="28"/>
+            </w:rPr>
+            <w:fldChar w:fldCharType="separate"/>
           </w:r>
           <w:r>
             <w:rPr>
               <w:noProof/>
+              <w:sz w:val="28"/>
+              <w:szCs w:val="28"/>
+              <w:lang w:val="en-US"/>
             </w:rPr>
-            <w:t>(Stoicha &amp; Soderstrom, 1989)</w:t>
+            <w:t xml:space="preserve"> (Van Doren, 2003)</w:t>
           </w:r>
           <w:r>
+            <w:rPr>
+              <w:sz w:val="28"/>
+              <w:szCs w:val="28"/>
+            </w:rPr>
             <w:fldChar w:fldCharType="end"/>
           </w:r>
         </w:sdtContent>
       </w:sdt>
-    </w:p>
-    <w:p/>
-    <w:p>
-      <w:pPr>
+      <w:r>
+        <w:rPr>
+          <w:sz w:val="28"/>
+          <w:szCs w:val="28"/>
+        </w:rPr>
+        <w:t>.</w:t>
+      </w:r>
+    </w:p>
+    <w:p>
+      <w:pPr>
+        <w:jc w:val="both"/>
         <w:rPr>
           <w:b/>
+          <w:sz w:val="28"/>
+          <w:szCs w:val="28"/>
         </w:rPr>
       </w:pPr>
       <w:r>
         <w:rPr>
           <w:b/>
-        </w:rPr>
-        <w:t>Adaptive Controllers</w:t>
+          <w:sz w:val="28"/>
+          <w:szCs w:val="28"/>
+        </w:rPr>
+        <w:t>Model Validation</w:t>
       </w:r>
     </w:p>
     <w:p>
@@ -773,11 +2274,20 @@
         <w:pStyle w:val="ListParagraph"/>
         <w:numPr>
           <w:ilvl w:val="0"/>
-          <w:numId w:val="17"/>
-        </w:numPr>
-      </w:pPr>
-      <w:r>
-        <w:t>A mistuned controller may not be detected simply because the process runs at steady state</w:t>
+          <w:numId w:val="26"/>
+        </w:numPr>
+        <w:jc w:val="both"/>
+        <w:rPr>
+          <w:sz w:val="28"/>
+          <w:szCs w:val="28"/>
+        </w:rPr>
+      </w:pPr>
+      <w:r>
+        <w:rPr>
+          <w:sz w:val="28"/>
+          <w:szCs w:val="28"/>
+        </w:rPr>
+        <w:t>For good model, the model output should explain all patterns in process output due to the input.</w:t>
       </w:r>
     </w:p>
     <w:p>
@@ -785,27 +2295,95 @@
         <w:pStyle w:val="ListParagraph"/>
         <w:numPr>
           <w:ilvl w:val="0"/>
-          <w:numId w:val="17"/>
-        </w:numPr>
+          <w:numId w:val="26"/>
+        </w:numPr>
+        <w:jc w:val="both"/>
+        <w:rPr>
+          <w:sz w:val="28"/>
+          <w:szCs w:val="28"/>
+        </w:rPr>
+      </w:pPr>
+      <w:r>
+        <w:rPr>
+          <w:sz w:val="28"/>
+          <w:szCs w:val="28"/>
+        </w:rPr>
+        <w:t>However, the model output should not be identical to noise-free process output since the process output has a component that is caused by the disturbance</w:t>
+      </w:r>
+      <w:sdt>
+        <w:sdtPr>
+          <w:rPr>
+            <w:sz w:val="28"/>
+            <w:szCs w:val="28"/>
+          </w:rPr>
+          <w:id w:val="385621496"/>
+          <w:citation/>
+        </w:sdtPr>
+        <w:sdtContent>
+          <w:r>
+            <w:rPr>
+              <w:sz w:val="28"/>
+              <w:szCs w:val="28"/>
+            </w:rPr>
+            <w:fldChar w:fldCharType="begin"/>
+          </w:r>
+          <w:r>
+            <w:rPr>
+              <w:sz w:val="28"/>
+              <w:szCs w:val="28"/>
+              <w:lang w:val="en-US"/>
+            </w:rPr>
+            <w:instrText xml:space="preserve"> CITATION Sto89 \l 1033 </w:instrText>
+          </w:r>
+          <w:r>
+            <w:rPr>
+              <w:sz w:val="28"/>
+              <w:szCs w:val="28"/>
+            </w:rPr>
+            <w:fldChar w:fldCharType="separate"/>
+          </w:r>
+          <w:r>
+            <w:rPr>
+              <w:noProof/>
+              <w:sz w:val="28"/>
+              <w:szCs w:val="28"/>
+              <w:lang w:val="en-US"/>
+            </w:rPr>
+            <w:t xml:space="preserve"> (Stoicha &amp; Soderstrom, 1989)</w:t>
+          </w:r>
+          <w:r>
+            <w:rPr>
+              <w:sz w:val="28"/>
+              <w:szCs w:val="28"/>
+            </w:rPr>
+            <w:fldChar w:fldCharType="end"/>
+          </w:r>
+        </w:sdtContent>
+      </w:sdt>
+      <w:r>
+        <w:rPr>
+          <w:sz w:val="28"/>
+          <w:szCs w:val="28"/>
+        </w:rPr>
+        <w:t>.</w:t>
+      </w:r>
+    </w:p>
+    <w:p>
+      <w:pPr>
+        <w:jc w:val="both"/>
         <w:rPr>
           <w:b/>
-          <w:u w:val="single"/>
+          <w:sz w:val="28"/>
+          <w:szCs w:val="28"/>
         </w:rPr>
       </w:pPr>
       <w:r>
         <w:rPr>
           <w:b/>
-          <w:u w:val="single"/>
-        </w:rPr>
-        <w:t>On-demand Tuning</w:t>
-      </w:r>
-    </w:p>
-    <w:p>
-      <w:pPr>
-        <w:ind w:left="360"/>
-      </w:pPr>
-      <w:r>
-        <w:t>Get the process reaction curve using the controller output as an input to the process and tune the controller based on the reaction curve.</w:t>
+          <w:sz w:val="28"/>
+          <w:szCs w:val="28"/>
+        </w:rPr>
+        <w:t>Offline identification drawbacks</w:t>
       </w:r>
     </w:p>
     <w:p>
@@ -813,12 +2391,20 @@
         <w:pStyle w:val="ListParagraph"/>
         <w:numPr>
           <w:ilvl w:val="0"/>
-          <w:numId w:val="18"/>
-        </w:numPr>
-        <w:ind w:left="1080"/>
-      </w:pPr>
-      <w:r>
-        <w:t>Requires continual attention of the user to determine when the loop needs tuning</w:t>
+          <w:numId w:val="27"/>
+        </w:numPr>
+        <w:jc w:val="both"/>
+        <w:rPr>
+          <w:sz w:val="28"/>
+          <w:szCs w:val="28"/>
+        </w:rPr>
+      </w:pPr>
+      <w:r>
+        <w:rPr>
+          <w:sz w:val="28"/>
+          <w:szCs w:val="28"/>
+        </w:rPr>
+        <w:t>Data has to be sequential, i.e. no missing data.</w:t>
       </w:r>
     </w:p>
     <w:p>
@@ -826,12 +2412,20 @@
         <w:pStyle w:val="ListParagraph"/>
         <w:numPr>
           <w:ilvl w:val="0"/>
-          <w:numId w:val="18"/>
-        </w:numPr>
-        <w:ind w:left="1080"/>
-      </w:pPr>
-      <w:r>
-        <w:t>Requires the user’s active participation in waiting for the response.</w:t>
+          <w:numId w:val="27"/>
+        </w:numPr>
+        <w:jc w:val="both"/>
+        <w:rPr>
+          <w:sz w:val="28"/>
+          <w:szCs w:val="28"/>
+        </w:rPr>
+      </w:pPr>
+      <w:r>
+        <w:rPr>
+          <w:sz w:val="28"/>
+          <w:szCs w:val="28"/>
+        </w:rPr>
+        <w:t>Cannot track parameter changes in the process.</w:t>
       </w:r>
     </w:p>
     <w:p>
@@ -839,11 +2433,38 @@
         <w:pStyle w:val="ListParagraph"/>
         <w:numPr>
           <w:ilvl w:val="0"/>
-          <w:numId w:val="17"/>
-        </w:numPr>
-      </w:pPr>
-      <w:r>
-        <w:t>Insufficient manpower</w:t>
+          <w:numId w:val="27"/>
+        </w:numPr>
+        <w:jc w:val="both"/>
+        <w:rPr>
+          <w:sz w:val="28"/>
+          <w:szCs w:val="28"/>
+        </w:rPr>
+      </w:pPr>
+      <w:r>
+        <w:rPr>
+          <w:sz w:val="28"/>
+          <w:szCs w:val="28"/>
+        </w:rPr>
+        <w:t>Storing of large amounts of data.</w:t>
+      </w:r>
+    </w:p>
+    <w:p>
+      <w:pPr>
+        <w:jc w:val="both"/>
+        <w:rPr>
+          <w:b/>
+          <w:sz w:val="28"/>
+          <w:szCs w:val="28"/>
+        </w:rPr>
+      </w:pPr>
+      <w:r>
+        <w:rPr>
+          <w:b/>
+          <w:sz w:val="28"/>
+          <w:szCs w:val="28"/>
+        </w:rPr>
+        <w:t>Online identification</w:t>
       </w:r>
     </w:p>
     <w:p>
@@ -851,11 +2472,20 @@
         <w:pStyle w:val="ListParagraph"/>
         <w:numPr>
           <w:ilvl w:val="0"/>
-          <w:numId w:val="17"/>
-        </w:numPr>
-      </w:pPr>
-      <w:r>
-        <w:t>Frequent changes in environment</w:t>
+          <w:numId w:val="28"/>
+        </w:numPr>
+        <w:jc w:val="both"/>
+        <w:rPr>
+          <w:sz w:val="28"/>
+          <w:szCs w:val="28"/>
+        </w:rPr>
+      </w:pPr>
+      <w:r>
+        <w:rPr>
+          <w:sz w:val="28"/>
+          <w:szCs w:val="28"/>
+        </w:rPr>
+        <w:t>The necessity of storing data is removed</w:t>
       </w:r>
     </w:p>
     <w:p>
@@ -863,11 +2493,20 @@
         <w:pStyle w:val="ListParagraph"/>
         <w:numPr>
           <w:ilvl w:val="0"/>
-          <w:numId w:val="19"/>
-        </w:numPr>
-      </w:pPr>
-      <w:r>
-        <w:t>Non-linear processes</w:t>
+          <w:numId w:val="28"/>
+        </w:numPr>
+        <w:jc w:val="both"/>
+        <w:rPr>
+          <w:sz w:val="28"/>
+          <w:szCs w:val="28"/>
+        </w:rPr>
+      </w:pPr>
+      <w:r>
+        <w:rPr>
+          <w:sz w:val="28"/>
+          <w:szCs w:val="28"/>
+        </w:rPr>
+        <w:t>Can track changes in the parameters</w:t>
       </w:r>
     </w:p>
     <w:p>
@@ -875,14 +2514,20 @@
         <w:pStyle w:val="ListParagraph"/>
         <w:numPr>
           <w:ilvl w:val="0"/>
-          <w:numId w:val="19"/>
-        </w:numPr>
-      </w:pPr>
-      <w:r>
-        <w:t>Plant parameters are changing</w:t>
-      </w:r>
-      <w:r>
-        <w:t xml:space="preserve"> with time( e.g change of process gain due to gradual fouling of a heat surface)</w:t>
+          <w:numId w:val="28"/>
+        </w:numPr>
+        <w:jc w:val="both"/>
+        <w:rPr>
+          <w:sz w:val="28"/>
+          <w:szCs w:val="28"/>
+        </w:rPr>
+      </w:pPr>
+      <w:r>
+        <w:rPr>
+          <w:sz w:val="28"/>
+          <w:szCs w:val="28"/>
+        </w:rPr>
+        <w:t>No matrix inversion.</w:t>
       </w:r>
     </w:p>
     <w:p>
@@ -890,67 +2535,106 @@
         <w:pStyle w:val="ListParagraph"/>
         <w:numPr>
           <w:ilvl w:val="0"/>
-          <w:numId w:val="19"/>
-        </w:numPr>
-      </w:pPr>
-      <w:r>
-        <w:t>One set of tuning constants cannot satisfy the entire operating range.</w:t>
-      </w:r>
-    </w:p>
-    <w:p>
-      <w:pPr>
-        <w:pStyle w:val="ListParagraph"/>
-        <w:numPr>
-          <w:ilvl w:val="0"/>
-          <w:numId w:val="17"/>
-        </w:numPr>
-      </w:pPr>
-      <w:r>
-        <w:t>Perturbation signal</w:t>
-      </w:r>
-    </w:p>
-    <w:p>
-      <w:pPr>
-        <w:pStyle w:val="ListParagraph"/>
-        <w:numPr>
-          <w:ilvl w:val="0"/>
-          <w:numId w:val="20"/>
-        </w:numPr>
-      </w:pPr>
-      <w:r>
-        <w:t>For some sensitive processes, it is not acceptable to perturb the process for the purpose of tuning.</w:t>
-      </w:r>
-    </w:p>
-    <w:p>
-      <w:r>
-        <w:t>Not all control loops require adaptive control</w:t>
-      </w:r>
-    </w:p>
-    <w:p>
-      <w:pPr>
-        <w:pStyle w:val="ListParagraph"/>
-        <w:numPr>
-          <w:ilvl w:val="0"/>
-          <w:numId w:val="20"/>
-        </w:numPr>
-      </w:pPr>
-      <w:r>
-        <w:t>For many time-invariant systems, on-demand tuning can be very effective.</w:t>
-      </w:r>
-    </w:p>
-    <w:p>
-      <w:pPr>
-        <w:pStyle w:val="ListParagraph"/>
-        <w:numPr>
-          <w:ilvl w:val="0"/>
-          <w:numId w:val="20"/>
-        </w:numPr>
-      </w:pPr>
-      <w:r>
-        <w:t xml:space="preserve">For some slow but known time-varying processes or non-linear processes, a well-tuned gain schedule controller works well. </w:t>
-      </w:r>
-    </w:p>
-    <w:p/>
+          <w:numId w:val="28"/>
+        </w:numPr>
+        <w:jc w:val="both"/>
+        <w:rPr>
+          <w:sz w:val="28"/>
+          <w:szCs w:val="28"/>
+        </w:rPr>
+      </w:pPr>
+      <w:r>
+        <w:rPr>
+          <w:sz w:val="28"/>
+          <w:szCs w:val="28"/>
+        </w:rPr>
+        <w:t>No need for sequential data, parameters are updated each time a new sample comes in</w:t>
+      </w:r>
+      <w:sdt>
+        <w:sdtPr>
+          <w:rPr>
+            <w:sz w:val="28"/>
+            <w:szCs w:val="28"/>
+          </w:rPr>
+          <w:id w:val="-100811501"/>
+          <w:citation/>
+        </w:sdtPr>
+        <w:sdtContent>
+          <w:r>
+            <w:rPr>
+              <w:sz w:val="28"/>
+              <w:szCs w:val="28"/>
+            </w:rPr>
+            <w:fldChar w:fldCharType="begin"/>
+          </w:r>
+          <w:r>
+            <w:rPr>
+              <w:sz w:val="28"/>
+              <w:szCs w:val="28"/>
+              <w:lang w:val="en-US"/>
+            </w:rPr>
+            <w:instrText xml:space="preserve">CITATION Has \l 1033 </w:instrText>
+          </w:r>
+          <w:r>
+            <w:rPr>
+              <w:sz w:val="28"/>
+              <w:szCs w:val="28"/>
+            </w:rPr>
+            <w:fldChar w:fldCharType="separate"/>
+          </w:r>
+          <w:r>
+            <w:rPr>
+              <w:noProof/>
+              <w:sz w:val="28"/>
+              <w:szCs w:val="28"/>
+              <w:lang w:val="en-US"/>
+            </w:rPr>
+            <w:t xml:space="preserve"> (Hastings &amp; Sage, n.d.)</w:t>
+          </w:r>
+          <w:r>
+            <w:rPr>
+              <w:sz w:val="28"/>
+              <w:szCs w:val="28"/>
+            </w:rPr>
+            <w:fldChar w:fldCharType="end"/>
+          </w:r>
+        </w:sdtContent>
+      </w:sdt>
+      <w:r>
+        <w:rPr>
+          <w:sz w:val="28"/>
+          <w:szCs w:val="28"/>
+        </w:rPr>
+        <w:t>.</w:t>
+      </w:r>
+    </w:p>
+    <w:p>
+      <w:pPr>
+        <w:jc w:val="both"/>
+        <w:rPr>
+          <w:sz w:val="28"/>
+          <w:szCs w:val="28"/>
+        </w:rPr>
+      </w:pPr>
+    </w:p>
+    <w:p>
+      <w:pPr>
+        <w:jc w:val="both"/>
+        <w:rPr>
+          <w:b/>
+          <w:sz w:val="28"/>
+          <w:szCs w:val="28"/>
+        </w:rPr>
+      </w:pPr>
+    </w:p>
+    <w:p>
+      <w:pPr>
+        <w:rPr>
+          <w:sz w:val="28"/>
+          <w:szCs w:val="28"/>
+        </w:rPr>
+      </w:pPr>
+    </w:p>
     <w:sectPr>
       <w:pgSz w:w="11906" w:h="16838"/>
       <w:pgMar w:top="1440" w:right="1440" w:bottom="1440" w:left="1440" w:header="708" w:footer="708" w:gutter="0"/>
@@ -1392,6 +3076,232 @@
     </w:lvl>
   </w:abstractNum>
   <w:abstractNum w:abstractNumId="4">
+    <w:nsid w:val="1EE152A5"/>
+    <w:multiLevelType w:val="hybridMultilevel"/>
+    <w:tmpl w:val="BA62F0A2"/>
+    <w:lvl w:ilvl="0" w:tplc="1C090001">
+      <w:start w:val="1"/>
+      <w:numFmt w:val="bullet"/>
+      <w:lvlText w:val=""/>
+      <w:lvlJc w:val="left"/>
+      <w:pPr>
+        <w:ind w:left="720" w:hanging="360"/>
+      </w:pPr>
+      <w:rPr>
+        <w:rFonts w:ascii="Symbol" w:hAnsi="Symbol" w:hint="default"/>
+      </w:rPr>
+    </w:lvl>
+    <w:lvl w:ilvl="1" w:tplc="04090003" w:tentative="1">
+      <w:start w:val="1"/>
+      <w:numFmt w:val="bullet"/>
+      <w:lvlText w:val="o"/>
+      <w:lvlJc w:val="left"/>
+      <w:pPr>
+        <w:ind w:left="1440" w:hanging="360"/>
+      </w:pPr>
+      <w:rPr>
+        <w:rFonts w:ascii="Courier New" w:hAnsi="Courier New" w:cs="Courier New" w:hint="default"/>
+      </w:rPr>
+    </w:lvl>
+    <w:lvl w:ilvl="2" w:tplc="04090005" w:tentative="1">
+      <w:start w:val="1"/>
+      <w:numFmt w:val="bullet"/>
+      <w:lvlText w:val=""/>
+      <w:lvlJc w:val="left"/>
+      <w:pPr>
+        <w:ind w:left="2160" w:hanging="360"/>
+      </w:pPr>
+      <w:rPr>
+        <w:rFonts w:ascii="Wingdings" w:hAnsi="Wingdings" w:hint="default"/>
+      </w:rPr>
+    </w:lvl>
+    <w:lvl w:ilvl="3" w:tplc="04090001" w:tentative="1">
+      <w:start w:val="1"/>
+      <w:numFmt w:val="bullet"/>
+      <w:lvlText w:val=""/>
+      <w:lvlJc w:val="left"/>
+      <w:pPr>
+        <w:ind w:left="2880" w:hanging="360"/>
+      </w:pPr>
+      <w:rPr>
+        <w:rFonts w:ascii="Symbol" w:hAnsi="Symbol" w:hint="default"/>
+      </w:rPr>
+    </w:lvl>
+    <w:lvl w:ilvl="4" w:tplc="04090003" w:tentative="1">
+      <w:start w:val="1"/>
+      <w:numFmt w:val="bullet"/>
+      <w:lvlText w:val="o"/>
+      <w:lvlJc w:val="left"/>
+      <w:pPr>
+        <w:ind w:left="3600" w:hanging="360"/>
+      </w:pPr>
+      <w:rPr>
+        <w:rFonts w:ascii="Courier New" w:hAnsi="Courier New" w:cs="Courier New" w:hint="default"/>
+      </w:rPr>
+    </w:lvl>
+    <w:lvl w:ilvl="5" w:tplc="04090005" w:tentative="1">
+      <w:start w:val="1"/>
+      <w:numFmt w:val="bullet"/>
+      <w:lvlText w:val=""/>
+      <w:lvlJc w:val="left"/>
+      <w:pPr>
+        <w:ind w:left="4320" w:hanging="360"/>
+      </w:pPr>
+      <w:rPr>
+        <w:rFonts w:ascii="Wingdings" w:hAnsi="Wingdings" w:hint="default"/>
+      </w:rPr>
+    </w:lvl>
+    <w:lvl w:ilvl="6" w:tplc="04090001" w:tentative="1">
+      <w:start w:val="1"/>
+      <w:numFmt w:val="bullet"/>
+      <w:lvlText w:val=""/>
+      <w:lvlJc w:val="left"/>
+      <w:pPr>
+        <w:ind w:left="5040" w:hanging="360"/>
+      </w:pPr>
+      <w:rPr>
+        <w:rFonts w:ascii="Symbol" w:hAnsi="Symbol" w:hint="default"/>
+      </w:rPr>
+    </w:lvl>
+    <w:lvl w:ilvl="7" w:tplc="04090003" w:tentative="1">
+      <w:start w:val="1"/>
+      <w:numFmt w:val="bullet"/>
+      <w:lvlText w:val="o"/>
+      <w:lvlJc w:val="left"/>
+      <w:pPr>
+        <w:ind w:left="5760" w:hanging="360"/>
+      </w:pPr>
+      <w:rPr>
+        <w:rFonts w:ascii="Courier New" w:hAnsi="Courier New" w:cs="Courier New" w:hint="default"/>
+      </w:rPr>
+    </w:lvl>
+    <w:lvl w:ilvl="8" w:tplc="04090005" w:tentative="1">
+      <w:start w:val="1"/>
+      <w:numFmt w:val="bullet"/>
+      <w:lvlText w:val=""/>
+      <w:lvlJc w:val="left"/>
+      <w:pPr>
+        <w:ind w:left="6480" w:hanging="360"/>
+      </w:pPr>
+      <w:rPr>
+        <w:rFonts w:ascii="Wingdings" w:hAnsi="Wingdings" w:hint="default"/>
+      </w:rPr>
+    </w:lvl>
+  </w:abstractNum>
+  <w:abstractNum w:abstractNumId="5">
+    <w:nsid w:val="22A72861"/>
+    <w:multiLevelType w:val="hybridMultilevel"/>
+    <w:tmpl w:val="7BB0AFF0"/>
+    <w:lvl w:ilvl="0" w:tplc="1C090001">
+      <w:start w:val="1"/>
+      <w:numFmt w:val="bullet"/>
+      <w:lvlText w:val=""/>
+      <w:lvlJc w:val="left"/>
+      <w:pPr>
+        <w:ind w:left="720" w:hanging="360"/>
+      </w:pPr>
+      <w:rPr>
+        <w:rFonts w:ascii="Symbol" w:hAnsi="Symbol" w:hint="default"/>
+      </w:rPr>
+    </w:lvl>
+    <w:lvl w:ilvl="1" w:tplc="04090003" w:tentative="1">
+      <w:start w:val="1"/>
+      <w:numFmt w:val="bullet"/>
+      <w:lvlText w:val="o"/>
+      <w:lvlJc w:val="left"/>
+      <w:pPr>
+        <w:ind w:left="1440" w:hanging="360"/>
+      </w:pPr>
+      <w:rPr>
+        <w:rFonts w:ascii="Courier New" w:hAnsi="Courier New" w:cs="Courier New" w:hint="default"/>
+      </w:rPr>
+    </w:lvl>
+    <w:lvl w:ilvl="2" w:tplc="04090005" w:tentative="1">
+      <w:start w:val="1"/>
+      <w:numFmt w:val="bullet"/>
+      <w:lvlText w:val=""/>
+      <w:lvlJc w:val="left"/>
+      <w:pPr>
+        <w:ind w:left="2160" w:hanging="360"/>
+      </w:pPr>
+      <w:rPr>
+        <w:rFonts w:ascii="Wingdings" w:hAnsi="Wingdings" w:hint="default"/>
+      </w:rPr>
+    </w:lvl>
+    <w:lvl w:ilvl="3" w:tplc="04090001" w:tentative="1">
+      <w:start w:val="1"/>
+      <w:numFmt w:val="bullet"/>
+      <w:lvlText w:val=""/>
+      <w:lvlJc w:val="left"/>
+      <w:pPr>
+        <w:ind w:left="2880" w:hanging="360"/>
+      </w:pPr>
+      <w:rPr>
+        <w:rFonts w:ascii="Symbol" w:hAnsi="Symbol" w:hint="default"/>
+      </w:rPr>
+    </w:lvl>
+    <w:lvl w:ilvl="4" w:tplc="04090003" w:tentative="1">
+      <w:start w:val="1"/>
+      <w:numFmt w:val="bullet"/>
+      <w:lvlText w:val="o"/>
+      <w:lvlJc w:val="left"/>
+      <w:pPr>
+        <w:ind w:left="3600" w:hanging="360"/>
+      </w:pPr>
+      <w:rPr>
+        <w:rFonts w:ascii="Courier New" w:hAnsi="Courier New" w:cs="Courier New" w:hint="default"/>
+      </w:rPr>
+    </w:lvl>
+    <w:lvl w:ilvl="5" w:tplc="04090005" w:tentative="1">
+      <w:start w:val="1"/>
+      <w:numFmt w:val="bullet"/>
+      <w:lvlText w:val=""/>
+      <w:lvlJc w:val="left"/>
+      <w:pPr>
+        <w:ind w:left="4320" w:hanging="360"/>
+      </w:pPr>
+      <w:rPr>
+        <w:rFonts w:ascii="Wingdings" w:hAnsi="Wingdings" w:hint="default"/>
+      </w:rPr>
+    </w:lvl>
+    <w:lvl w:ilvl="6" w:tplc="04090001" w:tentative="1">
+      <w:start w:val="1"/>
+      <w:numFmt w:val="bullet"/>
+      <w:lvlText w:val=""/>
+      <w:lvlJc w:val="left"/>
+      <w:pPr>
+        <w:ind w:left="5040" w:hanging="360"/>
+      </w:pPr>
+      <w:rPr>
+        <w:rFonts w:ascii="Symbol" w:hAnsi="Symbol" w:hint="default"/>
+      </w:rPr>
+    </w:lvl>
+    <w:lvl w:ilvl="7" w:tplc="04090003" w:tentative="1">
+      <w:start w:val="1"/>
+      <w:numFmt w:val="bullet"/>
+      <w:lvlText w:val="o"/>
+      <w:lvlJc w:val="left"/>
+      <w:pPr>
+        <w:ind w:left="5760" w:hanging="360"/>
+      </w:pPr>
+      <w:rPr>
+        <w:rFonts w:ascii="Courier New" w:hAnsi="Courier New" w:cs="Courier New" w:hint="default"/>
+      </w:rPr>
+    </w:lvl>
+    <w:lvl w:ilvl="8" w:tplc="04090005" w:tentative="1">
+      <w:start w:val="1"/>
+      <w:numFmt w:val="bullet"/>
+      <w:lvlText w:val=""/>
+      <w:lvlJc w:val="left"/>
+      <w:pPr>
+        <w:ind w:left="6480" w:hanging="360"/>
+      </w:pPr>
+      <w:rPr>
+        <w:rFonts w:ascii="Wingdings" w:hAnsi="Wingdings" w:hint="default"/>
+      </w:rPr>
+    </w:lvl>
+  </w:abstractNum>
+  <w:abstractNum w:abstractNumId="6">
     <w:nsid w:val="30991C55"/>
     <w:multiLevelType w:val="hybridMultilevel"/>
     <w:tmpl w:val="49281B46"/>
@@ -1477,7 +3387,7 @@
       </w:pPr>
     </w:lvl>
   </w:abstractNum>
-  <w:abstractNum w:abstractNumId="5">
+  <w:abstractNum w:abstractNumId="7">
     <w:nsid w:val="32646F33"/>
     <w:multiLevelType w:val="multilevel"/>
     <w:tmpl w:val="426CB422"/>
@@ -1566,7 +3476,7 @@
       </w:pPr>
     </w:lvl>
   </w:abstractNum>
-  <w:abstractNum w:abstractNumId="6">
+  <w:abstractNum w:abstractNumId="8">
     <w:nsid w:val="39B106A8"/>
     <w:multiLevelType w:val="hybridMultilevel"/>
     <w:tmpl w:val="905EE086"/>
@@ -1679,7 +3589,7 @@
       </w:rPr>
     </w:lvl>
   </w:abstractNum>
-  <w:abstractNum w:abstractNumId="7">
+  <w:abstractNum w:abstractNumId="9">
     <w:nsid w:val="3C653B4C"/>
     <w:multiLevelType w:val="hybridMultilevel"/>
     <w:tmpl w:val="02B2DFEC"/>
@@ -1792,7 +3702,7 @@
       </w:rPr>
     </w:lvl>
   </w:abstractNum>
-  <w:abstractNum w:abstractNumId="8">
+  <w:abstractNum w:abstractNumId="10">
     <w:nsid w:val="44F239C8"/>
     <w:multiLevelType w:val="multilevel"/>
     <w:tmpl w:val="1C09001D"/>
@@ -1878,7 +3788,120 @@
       </w:pPr>
     </w:lvl>
   </w:abstractNum>
-  <w:abstractNum w:abstractNumId="9">
+  <w:abstractNum w:abstractNumId="11">
+    <w:nsid w:val="46224450"/>
+    <w:multiLevelType w:val="hybridMultilevel"/>
+    <w:tmpl w:val="C3C00F5A"/>
+    <w:lvl w:ilvl="0" w:tplc="1C090001">
+      <w:start w:val="1"/>
+      <w:numFmt w:val="bullet"/>
+      <w:lvlText w:val=""/>
+      <w:lvlJc w:val="left"/>
+      <w:pPr>
+        <w:ind w:left="720" w:hanging="360"/>
+      </w:pPr>
+      <w:rPr>
+        <w:rFonts w:ascii="Symbol" w:hAnsi="Symbol" w:hint="default"/>
+      </w:rPr>
+    </w:lvl>
+    <w:lvl w:ilvl="1" w:tplc="04090003" w:tentative="1">
+      <w:start w:val="1"/>
+      <w:numFmt w:val="bullet"/>
+      <w:lvlText w:val="o"/>
+      <w:lvlJc w:val="left"/>
+      <w:pPr>
+        <w:ind w:left="1440" w:hanging="360"/>
+      </w:pPr>
+      <w:rPr>
+        <w:rFonts w:ascii="Courier New" w:hAnsi="Courier New" w:cs="Courier New" w:hint="default"/>
+      </w:rPr>
+    </w:lvl>
+    <w:lvl w:ilvl="2" w:tplc="04090005" w:tentative="1">
+      <w:start w:val="1"/>
+      <w:numFmt w:val="bullet"/>
+      <w:lvlText w:val=""/>
+      <w:lvlJc w:val="left"/>
+      <w:pPr>
+        <w:ind w:left="2160" w:hanging="360"/>
+      </w:pPr>
+      <w:rPr>
+        <w:rFonts w:ascii="Wingdings" w:hAnsi="Wingdings" w:hint="default"/>
+      </w:rPr>
+    </w:lvl>
+    <w:lvl w:ilvl="3" w:tplc="04090001" w:tentative="1">
+      <w:start w:val="1"/>
+      <w:numFmt w:val="bullet"/>
+      <w:lvlText w:val=""/>
+      <w:lvlJc w:val="left"/>
+      <w:pPr>
+        <w:ind w:left="2880" w:hanging="360"/>
+      </w:pPr>
+      <w:rPr>
+        <w:rFonts w:ascii="Symbol" w:hAnsi="Symbol" w:hint="default"/>
+      </w:rPr>
+    </w:lvl>
+    <w:lvl w:ilvl="4" w:tplc="04090003" w:tentative="1">
+      <w:start w:val="1"/>
+      <w:numFmt w:val="bullet"/>
+      <w:lvlText w:val="o"/>
+      <w:lvlJc w:val="left"/>
+      <w:pPr>
+        <w:ind w:left="3600" w:hanging="360"/>
+      </w:pPr>
+      <w:rPr>
+        <w:rFonts w:ascii="Courier New" w:hAnsi="Courier New" w:cs="Courier New" w:hint="default"/>
+      </w:rPr>
+    </w:lvl>
+    <w:lvl w:ilvl="5" w:tplc="04090005" w:tentative="1">
+      <w:start w:val="1"/>
+      <w:numFmt w:val="bullet"/>
+      <w:lvlText w:val=""/>
+      <w:lvlJc w:val="left"/>
+      <w:pPr>
+        <w:ind w:left="4320" w:hanging="360"/>
+      </w:pPr>
+      <w:rPr>
+        <w:rFonts w:ascii="Wingdings" w:hAnsi="Wingdings" w:hint="default"/>
+      </w:rPr>
+    </w:lvl>
+    <w:lvl w:ilvl="6" w:tplc="04090001" w:tentative="1">
+      <w:start w:val="1"/>
+      <w:numFmt w:val="bullet"/>
+      <w:lvlText w:val=""/>
+      <w:lvlJc w:val="left"/>
+      <w:pPr>
+        <w:ind w:left="5040" w:hanging="360"/>
+      </w:pPr>
+      <w:rPr>
+        <w:rFonts w:ascii="Symbol" w:hAnsi="Symbol" w:hint="default"/>
+      </w:rPr>
+    </w:lvl>
+    <w:lvl w:ilvl="7" w:tplc="04090003" w:tentative="1">
+      <w:start w:val="1"/>
+      <w:numFmt w:val="bullet"/>
+      <w:lvlText w:val="o"/>
+      <w:lvlJc w:val="left"/>
+      <w:pPr>
+        <w:ind w:left="5760" w:hanging="360"/>
+      </w:pPr>
+      <w:rPr>
+        <w:rFonts w:ascii="Courier New" w:hAnsi="Courier New" w:cs="Courier New" w:hint="default"/>
+      </w:rPr>
+    </w:lvl>
+    <w:lvl w:ilvl="8" w:tplc="04090005" w:tentative="1">
+      <w:start w:val="1"/>
+      <w:numFmt w:val="bullet"/>
+      <w:lvlText w:val=""/>
+      <w:lvlJc w:val="left"/>
+      <w:pPr>
+        <w:ind w:left="6480" w:hanging="360"/>
+      </w:pPr>
+      <w:rPr>
+        <w:rFonts w:ascii="Wingdings" w:hAnsi="Wingdings" w:hint="default"/>
+      </w:rPr>
+    </w:lvl>
+  </w:abstractNum>
+  <w:abstractNum w:abstractNumId="12">
     <w:nsid w:val="47E25A3B"/>
     <w:multiLevelType w:val="hybridMultilevel"/>
     <w:tmpl w:val="A1D60150"/>
@@ -1991,7 +4014,120 @@
       </w:rPr>
     </w:lvl>
   </w:abstractNum>
-  <w:abstractNum w:abstractNumId="10">
+  <w:abstractNum w:abstractNumId="13">
+    <w:nsid w:val="48885CD6"/>
+    <w:multiLevelType w:val="hybridMultilevel"/>
+    <w:tmpl w:val="ECC4AC00"/>
+    <w:lvl w:ilvl="0" w:tplc="1C090001">
+      <w:start w:val="1"/>
+      <w:numFmt w:val="bullet"/>
+      <w:lvlText w:val=""/>
+      <w:lvlJc w:val="left"/>
+      <w:pPr>
+        <w:ind w:left="720" w:hanging="360"/>
+      </w:pPr>
+      <w:rPr>
+        <w:rFonts w:ascii="Symbol" w:hAnsi="Symbol" w:hint="default"/>
+      </w:rPr>
+    </w:lvl>
+    <w:lvl w:ilvl="1" w:tplc="04090003" w:tentative="1">
+      <w:start w:val="1"/>
+      <w:numFmt w:val="bullet"/>
+      <w:lvlText w:val="o"/>
+      <w:lvlJc w:val="left"/>
+      <w:pPr>
+        <w:ind w:left="1440" w:hanging="360"/>
+      </w:pPr>
+      <w:rPr>
+        <w:rFonts w:ascii="Courier New" w:hAnsi="Courier New" w:cs="Courier New" w:hint="default"/>
+      </w:rPr>
+    </w:lvl>
+    <w:lvl w:ilvl="2" w:tplc="04090005" w:tentative="1">
+      <w:start w:val="1"/>
+      <w:numFmt w:val="bullet"/>
+      <w:lvlText w:val=""/>
+      <w:lvlJc w:val="left"/>
+      <w:pPr>
+        <w:ind w:left="2160" w:hanging="360"/>
+      </w:pPr>
+      <w:rPr>
+        <w:rFonts w:ascii="Wingdings" w:hAnsi="Wingdings" w:hint="default"/>
+      </w:rPr>
+    </w:lvl>
+    <w:lvl w:ilvl="3" w:tplc="04090001" w:tentative="1">
+      <w:start w:val="1"/>
+      <w:numFmt w:val="bullet"/>
+      <w:lvlText w:val=""/>
+      <w:lvlJc w:val="left"/>
+      <w:pPr>
+        <w:ind w:left="2880" w:hanging="360"/>
+      </w:pPr>
+      <w:rPr>
+        <w:rFonts w:ascii="Symbol" w:hAnsi="Symbol" w:hint="default"/>
+      </w:rPr>
+    </w:lvl>
+    <w:lvl w:ilvl="4" w:tplc="04090003" w:tentative="1">
+      <w:start w:val="1"/>
+      <w:numFmt w:val="bullet"/>
+      <w:lvlText w:val="o"/>
+      <w:lvlJc w:val="left"/>
+      <w:pPr>
+        <w:ind w:left="3600" w:hanging="360"/>
+      </w:pPr>
+      <w:rPr>
+        <w:rFonts w:ascii="Courier New" w:hAnsi="Courier New" w:cs="Courier New" w:hint="default"/>
+      </w:rPr>
+    </w:lvl>
+    <w:lvl w:ilvl="5" w:tplc="04090005" w:tentative="1">
+      <w:start w:val="1"/>
+      <w:numFmt w:val="bullet"/>
+      <w:lvlText w:val=""/>
+      <w:lvlJc w:val="left"/>
+      <w:pPr>
+        <w:ind w:left="4320" w:hanging="360"/>
+      </w:pPr>
+      <w:rPr>
+        <w:rFonts w:ascii="Wingdings" w:hAnsi="Wingdings" w:hint="default"/>
+      </w:rPr>
+    </w:lvl>
+    <w:lvl w:ilvl="6" w:tplc="04090001" w:tentative="1">
+      <w:start w:val="1"/>
+      <w:numFmt w:val="bullet"/>
+      <w:lvlText w:val=""/>
+      <w:lvlJc w:val="left"/>
+      <w:pPr>
+        <w:ind w:left="5040" w:hanging="360"/>
+      </w:pPr>
+      <w:rPr>
+        <w:rFonts w:ascii="Symbol" w:hAnsi="Symbol" w:hint="default"/>
+      </w:rPr>
+    </w:lvl>
+    <w:lvl w:ilvl="7" w:tplc="04090003" w:tentative="1">
+      <w:start w:val="1"/>
+      <w:numFmt w:val="bullet"/>
+      <w:lvlText w:val="o"/>
+      <w:lvlJc w:val="left"/>
+      <w:pPr>
+        <w:ind w:left="5760" w:hanging="360"/>
+      </w:pPr>
+      <w:rPr>
+        <w:rFonts w:ascii="Courier New" w:hAnsi="Courier New" w:cs="Courier New" w:hint="default"/>
+      </w:rPr>
+    </w:lvl>
+    <w:lvl w:ilvl="8" w:tplc="04090005" w:tentative="1">
+      <w:start w:val="1"/>
+      <w:numFmt w:val="bullet"/>
+      <w:lvlText w:val=""/>
+      <w:lvlJc w:val="left"/>
+      <w:pPr>
+        <w:ind w:left="6480" w:hanging="360"/>
+      </w:pPr>
+      <w:rPr>
+        <w:rFonts w:ascii="Wingdings" w:hAnsi="Wingdings" w:hint="default"/>
+      </w:rPr>
+    </w:lvl>
+  </w:abstractNum>
+  <w:abstractNum w:abstractNumId="14">
     <w:nsid w:val="49155F35"/>
     <w:multiLevelType w:val="hybridMultilevel"/>
     <w:tmpl w:val="7C80D9CC"/>
@@ -2104,7 +4240,7 @@
       </w:rPr>
     </w:lvl>
   </w:abstractNum>
-  <w:abstractNum w:abstractNumId="11">
+  <w:abstractNum w:abstractNumId="15">
     <w:nsid w:val="4AE74BD8"/>
     <w:multiLevelType w:val="hybridMultilevel"/>
     <w:tmpl w:val="C226AF5E"/>
@@ -2217,7 +4353,7 @@
       </w:rPr>
     </w:lvl>
   </w:abstractNum>
-  <w:abstractNum w:abstractNumId="12">
+  <w:abstractNum w:abstractNumId="16">
     <w:nsid w:val="4F041B2D"/>
     <w:multiLevelType w:val="multilevel"/>
     <w:tmpl w:val="1C09001D"/>
@@ -2303,7 +4439,7 @@
       </w:pPr>
     </w:lvl>
   </w:abstractNum>
-  <w:abstractNum w:abstractNumId="13">
+  <w:abstractNum w:abstractNumId="17">
     <w:nsid w:val="53D44262"/>
     <w:multiLevelType w:val="hybridMultilevel"/>
     <w:tmpl w:val="4306BC78"/>
@@ -2416,7 +4552,7 @@
       </w:rPr>
     </w:lvl>
   </w:abstractNum>
-  <w:abstractNum w:abstractNumId="14">
+  <w:abstractNum w:abstractNumId="18">
     <w:nsid w:val="5987510D"/>
     <w:multiLevelType w:val="hybridMultilevel"/>
     <w:tmpl w:val="463CB900"/>
@@ -2529,7 +4665,120 @@
       </w:rPr>
     </w:lvl>
   </w:abstractNum>
-  <w:abstractNum w:abstractNumId="15">
+  <w:abstractNum w:abstractNumId="19">
+    <w:nsid w:val="62686BC3"/>
+    <w:multiLevelType w:val="hybridMultilevel"/>
+    <w:tmpl w:val="CC3CC63A"/>
+    <w:lvl w:ilvl="0" w:tplc="1C090001">
+      <w:start w:val="1"/>
+      <w:numFmt w:val="bullet"/>
+      <w:lvlText w:val=""/>
+      <w:lvlJc w:val="left"/>
+      <w:pPr>
+        <w:ind w:left="720" w:hanging="360"/>
+      </w:pPr>
+      <w:rPr>
+        <w:rFonts w:ascii="Symbol" w:hAnsi="Symbol" w:hint="default"/>
+      </w:rPr>
+    </w:lvl>
+    <w:lvl w:ilvl="1" w:tplc="04090003" w:tentative="1">
+      <w:start w:val="1"/>
+      <w:numFmt w:val="bullet"/>
+      <w:lvlText w:val="o"/>
+      <w:lvlJc w:val="left"/>
+      <w:pPr>
+        <w:ind w:left="1440" w:hanging="360"/>
+      </w:pPr>
+      <w:rPr>
+        <w:rFonts w:ascii="Courier New" w:hAnsi="Courier New" w:cs="Courier New" w:hint="default"/>
+      </w:rPr>
+    </w:lvl>
+    <w:lvl w:ilvl="2" w:tplc="04090005" w:tentative="1">
+      <w:start w:val="1"/>
+      <w:numFmt w:val="bullet"/>
+      <w:lvlText w:val=""/>
+      <w:lvlJc w:val="left"/>
+      <w:pPr>
+        <w:ind w:left="2160" w:hanging="360"/>
+      </w:pPr>
+      <w:rPr>
+        <w:rFonts w:ascii="Wingdings" w:hAnsi="Wingdings" w:hint="default"/>
+      </w:rPr>
+    </w:lvl>
+    <w:lvl w:ilvl="3" w:tplc="04090001" w:tentative="1">
+      <w:start w:val="1"/>
+      <w:numFmt w:val="bullet"/>
+      <w:lvlText w:val=""/>
+      <w:lvlJc w:val="left"/>
+      <w:pPr>
+        <w:ind w:left="2880" w:hanging="360"/>
+      </w:pPr>
+      <w:rPr>
+        <w:rFonts w:ascii="Symbol" w:hAnsi="Symbol" w:hint="default"/>
+      </w:rPr>
+    </w:lvl>
+    <w:lvl w:ilvl="4" w:tplc="04090003" w:tentative="1">
+      <w:start w:val="1"/>
+      <w:numFmt w:val="bullet"/>
+      <w:lvlText w:val="o"/>
+      <w:lvlJc w:val="left"/>
+      <w:pPr>
+        <w:ind w:left="3600" w:hanging="360"/>
+      </w:pPr>
+      <w:rPr>
+        <w:rFonts w:ascii="Courier New" w:hAnsi="Courier New" w:cs="Courier New" w:hint="default"/>
+      </w:rPr>
+    </w:lvl>
+    <w:lvl w:ilvl="5" w:tplc="04090005" w:tentative="1">
+      <w:start w:val="1"/>
+      <w:numFmt w:val="bullet"/>
+      <w:lvlText w:val=""/>
+      <w:lvlJc w:val="left"/>
+      <w:pPr>
+        <w:ind w:left="4320" w:hanging="360"/>
+      </w:pPr>
+      <w:rPr>
+        <w:rFonts w:ascii="Wingdings" w:hAnsi="Wingdings" w:hint="default"/>
+      </w:rPr>
+    </w:lvl>
+    <w:lvl w:ilvl="6" w:tplc="04090001" w:tentative="1">
+      <w:start w:val="1"/>
+      <w:numFmt w:val="bullet"/>
+      <w:lvlText w:val=""/>
+      <w:lvlJc w:val="left"/>
+      <w:pPr>
+        <w:ind w:left="5040" w:hanging="360"/>
+      </w:pPr>
+      <w:rPr>
+        <w:rFonts w:ascii="Symbol" w:hAnsi="Symbol" w:hint="default"/>
+      </w:rPr>
+    </w:lvl>
+    <w:lvl w:ilvl="7" w:tplc="04090003" w:tentative="1">
+      <w:start w:val="1"/>
+      <w:numFmt w:val="bullet"/>
+      <w:lvlText w:val="o"/>
+      <w:lvlJc w:val="left"/>
+      <w:pPr>
+        <w:ind w:left="5760" w:hanging="360"/>
+      </w:pPr>
+      <w:rPr>
+        <w:rFonts w:ascii="Courier New" w:hAnsi="Courier New" w:cs="Courier New" w:hint="default"/>
+      </w:rPr>
+    </w:lvl>
+    <w:lvl w:ilvl="8" w:tplc="04090005" w:tentative="1">
+      <w:start w:val="1"/>
+      <w:numFmt w:val="bullet"/>
+      <w:lvlText w:val=""/>
+      <w:lvlJc w:val="left"/>
+      <w:pPr>
+        <w:ind w:left="6480" w:hanging="360"/>
+      </w:pPr>
+      <w:rPr>
+        <w:rFonts w:ascii="Wingdings" w:hAnsi="Wingdings" w:hint="default"/>
+      </w:rPr>
+    </w:lvl>
+  </w:abstractNum>
+  <w:abstractNum w:abstractNumId="20">
     <w:nsid w:val="6269175A"/>
     <w:multiLevelType w:val="multilevel"/>
     <w:tmpl w:val="1C09001D"/>
@@ -2615,7 +4864,7 @@
       </w:pPr>
     </w:lvl>
   </w:abstractNum>
-  <w:abstractNum w:abstractNumId="16">
+  <w:abstractNum w:abstractNumId="21">
     <w:nsid w:val="63297008"/>
     <w:multiLevelType w:val="multilevel"/>
     <w:tmpl w:val="426CB422"/>
@@ -2704,7 +4953,346 @@
       </w:pPr>
     </w:lvl>
   </w:abstractNum>
-  <w:abstractNum w:abstractNumId="17">
+  <w:abstractNum w:abstractNumId="22">
+    <w:nsid w:val="6501247F"/>
+    <w:multiLevelType w:val="hybridMultilevel"/>
+    <w:tmpl w:val="9592714E"/>
+    <w:lvl w:ilvl="0" w:tplc="1C090001">
+      <w:start w:val="1"/>
+      <w:numFmt w:val="bullet"/>
+      <w:lvlText w:val=""/>
+      <w:lvlJc w:val="left"/>
+      <w:pPr>
+        <w:ind w:left="720" w:hanging="360"/>
+      </w:pPr>
+      <w:rPr>
+        <w:rFonts w:ascii="Symbol" w:hAnsi="Symbol" w:hint="default"/>
+      </w:rPr>
+    </w:lvl>
+    <w:lvl w:ilvl="1" w:tplc="04090003" w:tentative="1">
+      <w:start w:val="1"/>
+      <w:numFmt w:val="bullet"/>
+      <w:lvlText w:val="o"/>
+      <w:lvlJc w:val="left"/>
+      <w:pPr>
+        <w:ind w:left="1440" w:hanging="360"/>
+      </w:pPr>
+      <w:rPr>
+        <w:rFonts w:ascii="Courier New" w:hAnsi="Courier New" w:cs="Courier New" w:hint="default"/>
+      </w:rPr>
+    </w:lvl>
+    <w:lvl w:ilvl="2" w:tplc="04090005" w:tentative="1">
+      <w:start w:val="1"/>
+      <w:numFmt w:val="bullet"/>
+      <w:lvlText w:val=""/>
+      <w:lvlJc w:val="left"/>
+      <w:pPr>
+        <w:ind w:left="2160" w:hanging="360"/>
+      </w:pPr>
+      <w:rPr>
+        <w:rFonts w:ascii="Wingdings" w:hAnsi="Wingdings" w:hint="default"/>
+      </w:rPr>
+    </w:lvl>
+    <w:lvl w:ilvl="3" w:tplc="04090001" w:tentative="1">
+      <w:start w:val="1"/>
+      <w:numFmt w:val="bullet"/>
+      <w:lvlText w:val=""/>
+      <w:lvlJc w:val="left"/>
+      <w:pPr>
+        <w:ind w:left="2880" w:hanging="360"/>
+      </w:pPr>
+      <w:rPr>
+        <w:rFonts w:ascii="Symbol" w:hAnsi="Symbol" w:hint="default"/>
+      </w:rPr>
+    </w:lvl>
+    <w:lvl w:ilvl="4" w:tplc="04090003" w:tentative="1">
+      <w:start w:val="1"/>
+      <w:numFmt w:val="bullet"/>
+      <w:lvlText w:val="o"/>
+      <w:lvlJc w:val="left"/>
+      <w:pPr>
+        <w:ind w:left="3600" w:hanging="360"/>
+      </w:pPr>
+      <w:rPr>
+        <w:rFonts w:ascii="Courier New" w:hAnsi="Courier New" w:cs="Courier New" w:hint="default"/>
+      </w:rPr>
+    </w:lvl>
+    <w:lvl w:ilvl="5" w:tplc="04090005" w:tentative="1">
+      <w:start w:val="1"/>
+      <w:numFmt w:val="bullet"/>
+      <w:lvlText w:val=""/>
+      <w:lvlJc w:val="left"/>
+      <w:pPr>
+        <w:ind w:left="4320" w:hanging="360"/>
+      </w:pPr>
+      <w:rPr>
+        <w:rFonts w:ascii="Wingdings" w:hAnsi="Wingdings" w:hint="default"/>
+      </w:rPr>
+    </w:lvl>
+    <w:lvl w:ilvl="6" w:tplc="04090001" w:tentative="1">
+      <w:start w:val="1"/>
+      <w:numFmt w:val="bullet"/>
+      <w:lvlText w:val=""/>
+      <w:lvlJc w:val="left"/>
+      <w:pPr>
+        <w:ind w:left="5040" w:hanging="360"/>
+      </w:pPr>
+      <w:rPr>
+        <w:rFonts w:ascii="Symbol" w:hAnsi="Symbol" w:hint="default"/>
+      </w:rPr>
+    </w:lvl>
+    <w:lvl w:ilvl="7" w:tplc="04090003" w:tentative="1">
+      <w:start w:val="1"/>
+      <w:numFmt w:val="bullet"/>
+      <w:lvlText w:val="o"/>
+      <w:lvlJc w:val="left"/>
+      <w:pPr>
+        <w:ind w:left="5760" w:hanging="360"/>
+      </w:pPr>
+      <w:rPr>
+        <w:rFonts w:ascii="Courier New" w:hAnsi="Courier New" w:cs="Courier New" w:hint="default"/>
+      </w:rPr>
+    </w:lvl>
+    <w:lvl w:ilvl="8" w:tplc="04090005" w:tentative="1">
+      <w:start w:val="1"/>
+      <w:numFmt w:val="bullet"/>
+      <w:lvlText w:val=""/>
+      <w:lvlJc w:val="left"/>
+      <w:pPr>
+        <w:ind w:left="6480" w:hanging="360"/>
+      </w:pPr>
+      <w:rPr>
+        <w:rFonts w:ascii="Wingdings" w:hAnsi="Wingdings" w:hint="default"/>
+      </w:rPr>
+    </w:lvl>
+  </w:abstractNum>
+  <w:abstractNum w:abstractNumId="23">
+    <w:nsid w:val="6A951609"/>
+    <w:multiLevelType w:val="hybridMultilevel"/>
+    <w:tmpl w:val="26F029C0"/>
+    <w:lvl w:ilvl="0" w:tplc="1C090001">
+      <w:start w:val="1"/>
+      <w:numFmt w:val="bullet"/>
+      <w:lvlText w:val=""/>
+      <w:lvlJc w:val="left"/>
+      <w:pPr>
+        <w:ind w:left="720" w:hanging="360"/>
+      </w:pPr>
+      <w:rPr>
+        <w:rFonts w:ascii="Symbol" w:hAnsi="Symbol" w:hint="default"/>
+      </w:rPr>
+    </w:lvl>
+    <w:lvl w:ilvl="1" w:tplc="04090003" w:tentative="1">
+      <w:start w:val="1"/>
+      <w:numFmt w:val="bullet"/>
+      <w:lvlText w:val="o"/>
+      <w:lvlJc w:val="left"/>
+      <w:pPr>
+        <w:ind w:left="1440" w:hanging="360"/>
+      </w:pPr>
+      <w:rPr>
+        <w:rFonts w:ascii="Courier New" w:hAnsi="Courier New" w:cs="Courier New" w:hint="default"/>
+      </w:rPr>
+    </w:lvl>
+    <w:lvl w:ilvl="2" w:tplc="04090005" w:tentative="1">
+      <w:start w:val="1"/>
+      <w:numFmt w:val="bullet"/>
+      <w:lvlText w:val=""/>
+      <w:lvlJc w:val="left"/>
+      <w:pPr>
+        <w:ind w:left="2160" w:hanging="360"/>
+      </w:pPr>
+      <w:rPr>
+        <w:rFonts w:ascii="Wingdings" w:hAnsi="Wingdings" w:hint="default"/>
+      </w:rPr>
+    </w:lvl>
+    <w:lvl w:ilvl="3" w:tplc="04090001" w:tentative="1">
+      <w:start w:val="1"/>
+      <w:numFmt w:val="bullet"/>
+      <w:lvlText w:val=""/>
+      <w:lvlJc w:val="left"/>
+      <w:pPr>
+        <w:ind w:left="2880" w:hanging="360"/>
+      </w:pPr>
+      <w:rPr>
+        <w:rFonts w:ascii="Symbol" w:hAnsi="Symbol" w:hint="default"/>
+      </w:rPr>
+    </w:lvl>
+    <w:lvl w:ilvl="4" w:tplc="04090003" w:tentative="1">
+      <w:start w:val="1"/>
+      <w:numFmt w:val="bullet"/>
+      <w:lvlText w:val="o"/>
+      <w:lvlJc w:val="left"/>
+      <w:pPr>
+        <w:ind w:left="3600" w:hanging="360"/>
+      </w:pPr>
+      <w:rPr>
+        <w:rFonts w:ascii="Courier New" w:hAnsi="Courier New" w:cs="Courier New" w:hint="default"/>
+      </w:rPr>
+    </w:lvl>
+    <w:lvl w:ilvl="5" w:tplc="04090005" w:tentative="1">
+      <w:start w:val="1"/>
+      <w:numFmt w:val="bullet"/>
+      <w:lvlText w:val=""/>
+      <w:lvlJc w:val="left"/>
+      <w:pPr>
+        <w:ind w:left="4320" w:hanging="360"/>
+      </w:pPr>
+      <w:rPr>
+        <w:rFonts w:ascii="Wingdings" w:hAnsi="Wingdings" w:hint="default"/>
+      </w:rPr>
+    </w:lvl>
+    <w:lvl w:ilvl="6" w:tplc="04090001" w:tentative="1">
+      <w:start w:val="1"/>
+      <w:numFmt w:val="bullet"/>
+      <w:lvlText w:val=""/>
+      <w:lvlJc w:val="left"/>
+      <w:pPr>
+        <w:ind w:left="5040" w:hanging="360"/>
+      </w:pPr>
+      <w:rPr>
+        <w:rFonts w:ascii="Symbol" w:hAnsi="Symbol" w:hint="default"/>
+      </w:rPr>
+    </w:lvl>
+    <w:lvl w:ilvl="7" w:tplc="04090003" w:tentative="1">
+      <w:start w:val="1"/>
+      <w:numFmt w:val="bullet"/>
+      <w:lvlText w:val="o"/>
+      <w:lvlJc w:val="left"/>
+      <w:pPr>
+        <w:ind w:left="5760" w:hanging="360"/>
+      </w:pPr>
+      <w:rPr>
+        <w:rFonts w:ascii="Courier New" w:hAnsi="Courier New" w:cs="Courier New" w:hint="default"/>
+      </w:rPr>
+    </w:lvl>
+    <w:lvl w:ilvl="8" w:tplc="04090005" w:tentative="1">
+      <w:start w:val="1"/>
+      <w:numFmt w:val="bullet"/>
+      <w:lvlText w:val=""/>
+      <w:lvlJc w:val="left"/>
+      <w:pPr>
+        <w:ind w:left="6480" w:hanging="360"/>
+      </w:pPr>
+      <w:rPr>
+        <w:rFonts w:ascii="Wingdings" w:hAnsi="Wingdings" w:hint="default"/>
+      </w:rPr>
+    </w:lvl>
+  </w:abstractNum>
+  <w:abstractNum w:abstractNumId="24">
+    <w:nsid w:val="6D982757"/>
+    <w:multiLevelType w:val="hybridMultilevel"/>
+    <w:tmpl w:val="C8D08660"/>
+    <w:lvl w:ilvl="0" w:tplc="1C090001">
+      <w:start w:val="1"/>
+      <w:numFmt w:val="bullet"/>
+      <w:lvlText w:val=""/>
+      <w:lvlJc w:val="left"/>
+      <w:pPr>
+        <w:ind w:left="720" w:hanging="360"/>
+      </w:pPr>
+      <w:rPr>
+        <w:rFonts w:ascii="Symbol" w:hAnsi="Symbol" w:hint="default"/>
+      </w:rPr>
+    </w:lvl>
+    <w:lvl w:ilvl="1" w:tplc="04090003" w:tentative="1">
+      <w:start w:val="1"/>
+      <w:numFmt w:val="bullet"/>
+      <w:lvlText w:val="o"/>
+      <w:lvlJc w:val="left"/>
+      <w:pPr>
+        <w:ind w:left="1440" w:hanging="360"/>
+      </w:pPr>
+      <w:rPr>
+        <w:rFonts w:ascii="Courier New" w:hAnsi="Courier New" w:cs="Courier New" w:hint="default"/>
+      </w:rPr>
+    </w:lvl>
+    <w:lvl w:ilvl="2" w:tplc="04090005" w:tentative="1">
+      <w:start w:val="1"/>
+      <w:numFmt w:val="bullet"/>
+      <w:lvlText w:val=""/>
+      <w:lvlJc w:val="left"/>
+      <w:pPr>
+        <w:ind w:left="2160" w:hanging="360"/>
+      </w:pPr>
+      <w:rPr>
+        <w:rFonts w:ascii="Wingdings" w:hAnsi="Wingdings" w:hint="default"/>
+      </w:rPr>
+    </w:lvl>
+    <w:lvl w:ilvl="3" w:tplc="04090001" w:tentative="1">
+      <w:start w:val="1"/>
+      <w:numFmt w:val="bullet"/>
+      <w:lvlText w:val=""/>
+      <w:lvlJc w:val="left"/>
+      <w:pPr>
+        <w:ind w:left="2880" w:hanging="360"/>
+      </w:pPr>
+      <w:rPr>
+        <w:rFonts w:ascii="Symbol" w:hAnsi="Symbol" w:hint="default"/>
+      </w:rPr>
+    </w:lvl>
+    <w:lvl w:ilvl="4" w:tplc="04090003" w:tentative="1">
+      <w:start w:val="1"/>
+      <w:numFmt w:val="bullet"/>
+      <w:lvlText w:val="o"/>
+      <w:lvlJc w:val="left"/>
+      <w:pPr>
+        <w:ind w:left="3600" w:hanging="360"/>
+      </w:pPr>
+      <w:rPr>
+        <w:rFonts w:ascii="Courier New" w:hAnsi="Courier New" w:cs="Courier New" w:hint="default"/>
+      </w:rPr>
+    </w:lvl>
+    <w:lvl w:ilvl="5" w:tplc="04090005" w:tentative="1">
+      <w:start w:val="1"/>
+      <w:numFmt w:val="bullet"/>
+      <w:lvlText w:val=""/>
+      <w:lvlJc w:val="left"/>
+      <w:pPr>
+        <w:ind w:left="4320" w:hanging="360"/>
+      </w:pPr>
+      <w:rPr>
+        <w:rFonts w:ascii="Wingdings" w:hAnsi="Wingdings" w:hint="default"/>
+      </w:rPr>
+    </w:lvl>
+    <w:lvl w:ilvl="6" w:tplc="04090001" w:tentative="1">
+      <w:start w:val="1"/>
+      <w:numFmt w:val="bullet"/>
+      <w:lvlText w:val=""/>
+      <w:lvlJc w:val="left"/>
+      <w:pPr>
+        <w:ind w:left="5040" w:hanging="360"/>
+      </w:pPr>
+      <w:rPr>
+        <w:rFonts w:ascii="Symbol" w:hAnsi="Symbol" w:hint="default"/>
+      </w:rPr>
+    </w:lvl>
+    <w:lvl w:ilvl="7" w:tplc="04090003" w:tentative="1">
+      <w:start w:val="1"/>
+      <w:numFmt w:val="bullet"/>
+      <w:lvlText w:val="o"/>
+      <w:lvlJc w:val="left"/>
+      <w:pPr>
+        <w:ind w:left="5760" w:hanging="360"/>
+      </w:pPr>
+      <w:rPr>
+        <w:rFonts w:ascii="Courier New" w:hAnsi="Courier New" w:cs="Courier New" w:hint="default"/>
+      </w:rPr>
+    </w:lvl>
+    <w:lvl w:ilvl="8" w:tplc="04090005" w:tentative="1">
+      <w:start w:val="1"/>
+      <w:numFmt w:val="bullet"/>
+      <w:lvlText w:val=""/>
+      <w:lvlJc w:val="left"/>
+      <w:pPr>
+        <w:ind w:left="6480" w:hanging="360"/>
+      </w:pPr>
+      <w:rPr>
+        <w:rFonts w:ascii="Wingdings" w:hAnsi="Wingdings" w:hint="default"/>
+      </w:rPr>
+    </w:lvl>
+  </w:abstractNum>
+  <w:abstractNum w:abstractNumId="25">
     <w:nsid w:val="6DA116AA"/>
     <w:multiLevelType w:val="hybridMultilevel"/>
     <w:tmpl w:val="4044F2C4"/>
@@ -2817,7 +5405,7 @@
       </w:rPr>
     </w:lvl>
   </w:abstractNum>
-  <w:abstractNum w:abstractNumId="18">
+  <w:abstractNum w:abstractNumId="26">
     <w:nsid w:val="7543687B"/>
     <w:multiLevelType w:val="multilevel"/>
     <w:tmpl w:val="426CB422"/>
@@ -2930,7 +5518,7 @@
       </w:rPr>
     </w:lvl>
   </w:abstractNum>
-  <w:abstractNum w:abstractNumId="19">
+  <w:abstractNum w:abstractNumId="27">
     <w:nsid w:val="7EA67BEE"/>
     <w:multiLevelType w:val="multilevel"/>
     <w:tmpl w:val="1C09001D"/>
@@ -3017,37 +5605,37 @@
     </w:lvl>
   </w:abstractNum>
   <w:num w:numId="1">
-    <w:abstractNumId w:val="6"/>
+    <w:abstractNumId w:val="8"/>
   </w:num>
   <w:num w:numId="2">
     <w:abstractNumId w:val="1"/>
   </w:num>
   <w:num w:numId="3">
-    <w:abstractNumId w:val="4"/>
+    <w:abstractNumId w:val="6"/>
   </w:num>
   <w:num w:numId="4">
+    <w:abstractNumId w:val="12"/>
+  </w:num>
+  <w:num w:numId="5">
+    <w:abstractNumId w:val="16"/>
+  </w:num>
+  <w:num w:numId="6">
     <w:abstractNumId w:val="9"/>
   </w:num>
-  <w:num w:numId="5">
-    <w:abstractNumId w:val="12"/>
-  </w:num>
-  <w:num w:numId="6">
-    <w:abstractNumId w:val="7"/>
-  </w:num>
   <w:num w:numId="7">
-    <w:abstractNumId w:val="19"/>
+    <w:abstractNumId w:val="27"/>
   </w:num>
   <w:num w:numId="8">
+    <w:abstractNumId w:val="14"/>
+  </w:num>
+  <w:num w:numId="9">
+    <w:abstractNumId w:val="20"/>
+  </w:num>
+  <w:num w:numId="10">
     <w:abstractNumId w:val="10"/>
   </w:num>
-  <w:num w:numId="9">
-    <w:abstractNumId w:val="15"/>
-  </w:num>
-  <w:num w:numId="10">
-    <w:abstractNumId w:val="8"/>
-  </w:num>
   <w:num w:numId="11">
-    <w:abstractNumId w:val="5"/>
+    <w:abstractNumId w:val="7"/>
   </w:num>
   <w:num w:numId="12">
     <w:abstractNumId w:val="3"/>
@@ -3056,25 +5644,49 @@
     <w:abstractNumId w:val="2"/>
   </w:num>
   <w:num w:numId="14">
-    <w:abstractNumId w:val="16"/>
+    <w:abstractNumId w:val="21"/>
   </w:num>
   <w:num w:numId="15">
-    <w:abstractNumId w:val="17"/>
+    <w:abstractNumId w:val="25"/>
   </w:num>
   <w:num w:numId="16">
     <w:abstractNumId w:val="0"/>
   </w:num>
   <w:num w:numId="17">
+    <w:abstractNumId w:val="26"/>
+  </w:num>
+  <w:num w:numId="18">
     <w:abstractNumId w:val="18"/>
   </w:num>
-  <w:num w:numId="18">
-    <w:abstractNumId w:val="14"/>
+  <w:num w:numId="19">
+    <w:abstractNumId w:val="15"/>
   </w:num>
-  <w:num w:numId="19">
+  <w:num w:numId="20">
+    <w:abstractNumId w:val="17"/>
+  </w:num>
+  <w:num w:numId="21">
+    <w:abstractNumId w:val="5"/>
+  </w:num>
+  <w:num w:numId="22">
     <w:abstractNumId w:val="11"/>
   </w:num>
-  <w:num w:numId="20">
+  <w:num w:numId="23">
+    <w:abstractNumId w:val="23"/>
+  </w:num>
+  <w:num w:numId="24">
     <w:abstractNumId w:val="13"/>
+  </w:num>
+  <w:num w:numId="25">
+    <w:abstractNumId w:val="24"/>
+  </w:num>
+  <w:num w:numId="26">
+    <w:abstractNumId w:val="4"/>
+  </w:num>
+  <w:num w:numId="27">
+    <w:abstractNumId w:val="19"/>
+  </w:num>
+  <w:num w:numId="28">
+    <w:abstractNumId w:val="22"/>
   </w:num>
 </w:numbering>
 </file>
@@ -3473,10 +6085,31 @@
     <w:name w:val="Normal"/>
     <w:qFormat/>
   </w:style>
+  <w:style w:type="paragraph" w:styleId="Heading1">
+    <w:name w:val="heading 1"/>
+    <w:basedOn w:val="Normal"/>
+    <w:next w:val="Normal"/>
+    <w:link w:val="Heading1Char"/>
+    <w:uiPriority w:val="9"/>
+    <w:qFormat/>
+    <w:rsid w:val="00753978"/>
+    <w:pPr>
+      <w:keepNext/>
+      <w:keepLines/>
+      <w:spacing w:before="240" w:after="0"/>
+      <w:outlineLvl w:val="0"/>
+    </w:pPr>
+    <w:rPr>
+      <w:rFonts w:asciiTheme="majorHAnsi" w:eastAsiaTheme="majorEastAsia" w:hAnsiTheme="majorHAnsi" w:cstheme="majorBidi"/>
+      <w:color w:val="2E74B5" w:themeColor="accent1" w:themeShade="BF"/>
+      <w:sz w:val="32"/>
+      <w:szCs w:val="32"/>
+      <w:lang w:val="en-US"/>
+    </w:rPr>
+  </w:style>
   <w:style w:type="character" w:default="1" w:styleId="DefaultParagraphFont">
     <w:name w:val="Default Paragraph Font"/>
     <w:uiPriority w:val="1"/>
-    <w:semiHidden/>
     <w:unhideWhenUsed/>
   </w:style>
   <w:style w:type="table" w:default="1" w:styleId="TableNormal">
@@ -3529,6 +6162,28 @@
       <w:sz w:val="18"/>
       <w:szCs w:val="18"/>
     </w:rPr>
+  </w:style>
+  <w:style w:type="character" w:customStyle="1" w:styleId="Heading1Char">
+    <w:name w:val="Heading 1 Char"/>
+    <w:basedOn w:val="DefaultParagraphFont"/>
+    <w:link w:val="Heading1"/>
+    <w:uiPriority w:val="9"/>
+    <w:rsid w:val="00753978"/>
+    <w:rPr>
+      <w:rFonts w:asciiTheme="majorHAnsi" w:eastAsiaTheme="majorEastAsia" w:hAnsiTheme="majorHAnsi" w:cstheme="majorBidi"/>
+      <w:color w:val="2E74B5" w:themeColor="accent1" w:themeShade="BF"/>
+      <w:sz w:val="32"/>
+      <w:szCs w:val="32"/>
+      <w:lang w:val="en-US"/>
+    </w:rPr>
+  </w:style>
+  <w:style w:type="paragraph" w:styleId="Bibliography">
+    <w:name w:val="Bibliography"/>
+    <w:basedOn w:val="Normal"/>
+    <w:next w:val="Normal"/>
+    <w:uiPriority w:val="37"/>
+    <w:unhideWhenUsed/>
+    <w:rsid w:val="00753978"/>
   </w:style>
 </w:styles>
 </file>
@@ -3891,11 +6546,33 @@
     <b:Publisher>Prentice Hall International</b:Publisher>
     <b:RefOrder>4</b:RefOrder>
   </b:Source>
+  <b:Source>
+    <b:Tag>Has</b:Tag>
+    <b:SourceType>JournalArticle</b:SourceType>
+    <b:Guid>{FCD8D776-6FF5-4451-A2B6-C8F27139DA43}</b:Guid>
+    <b:Title>Recursive Generalised-Least-Squares Procedures for Online Identification of Process Parameters</b:Title>
+    <b:Author>
+      <b:Author>
+        <b:NameList>
+          <b:Person>
+            <b:Last>Hastings</b:Last>
+            <b:First>R</b:First>
+          </b:Person>
+          <b:Person>
+            <b:Last>Sage</b:Last>
+            <b:First>M.W</b:First>
+          </b:Person>
+        </b:NameList>
+      </b:Author>
+    </b:Author>
+    <b:Volume>116</b:Volume>
+    <b:RefOrder>5</b:RefOrder>
+  </b:Source>
 </b:Sources>
 </file>
 
 <file path=customXml/itemProps1.xml><?xml version="1.0" encoding="utf-8"?>
-<ds:datastoreItem xmlns:ds="http://schemas.openxmlformats.org/officeDocument/2006/customXml" ds:itemID="{EBC35645-E164-4447-830B-89ED1377B617}">
+<ds:datastoreItem xmlns:ds="http://schemas.openxmlformats.org/officeDocument/2006/customXml" ds:itemID="{82097D02-4CF3-4BE1-9076-9C54934475D8}">
   <ds:schemaRefs>
     <ds:schemaRef ds:uri="http://schemas.openxmlformats.org/officeDocument/2006/bibliography"/>
   </ds:schemaRefs>

</xml_diff>

<commit_message>
Adding to the literature
</commit_message>
<xml_diff>
--- a/Literature.docx
+++ b/Literature.docx
@@ -568,7 +568,7 @@
           <w:noProof/>
           <w:sz w:val="28"/>
           <w:szCs w:val="28"/>
-          <w:lang w:val="en-US"/>
+          <w:lang w:eastAsia="en-ZA"/>
         </w:rPr>
         <w:drawing>
           <wp:inline distT="0" distB="0" distL="0" distR="0" wp14:anchorId="14F77400" wp14:editId="7429CDE2">
@@ -720,7 +720,7 @@
           <w:noProof/>
           <w:sz w:val="28"/>
           <w:szCs w:val="28"/>
-          <w:lang w:val="en-US"/>
+          <w:lang w:eastAsia="en-ZA"/>
         </w:rPr>
         <w:drawing>
           <wp:inline distT="0" distB="0" distL="0" distR="0" wp14:anchorId="22E0A1DA" wp14:editId="1EADEA6F">
@@ -1105,16 +1105,7 @@
           <w:sz w:val="28"/>
           <w:szCs w:val="28"/>
         </w:rPr>
-        <w:t xml:space="preserve">For low-order systems the deviations of the estimates from true values </w:t>
-      </w:r>
-      <w:bookmarkStart w:id="0" w:name="_GoBack"/>
-      <w:bookmarkEnd w:id="0"/>
-      <w:r>
-        <w:rPr>
-          <w:sz w:val="28"/>
-          <w:szCs w:val="28"/>
-        </w:rPr>
-        <w:t>are often smaller.</w:t>
+        <w:t>For low-order systems the deviations of the estimates from true values are often smaller.</w:t>
       </w:r>
     </w:p>
     <w:p>
@@ -1937,23 +1928,21 @@
           <w:sz w:val="28"/>
           <w:szCs w:val="28"/>
         </w:rPr>
-        <w:t xml:space="preserve">Employ a higher order </w:t>
-      </w:r>
-      <w:proofErr w:type="spellStart"/>
-      <w:r>
-        <w:rPr>
-          <w:sz w:val="28"/>
-          <w:szCs w:val="28"/>
-        </w:rPr>
-        <w:t>mdel</w:t>
-      </w:r>
-      <w:proofErr w:type="spellEnd"/>
-      <w:r>
-        <w:rPr>
-          <w:sz w:val="28"/>
-          <w:szCs w:val="28"/>
-        </w:rPr>
-        <w:t xml:space="preserve"> and then estimate the dead-time based on the significance of the identified parameters.</w:t>
+        <w:t>Employ a higher order m</w:t>
+      </w:r>
+      <w:r>
+        <w:rPr>
+          <w:sz w:val="28"/>
+          <w:szCs w:val="28"/>
+        </w:rPr>
+        <w:t>o</w:t>
+      </w:r>
+      <w:r>
+        <w:rPr>
+          <w:sz w:val="28"/>
+          <w:szCs w:val="28"/>
+        </w:rPr>
+        <w:t>del and then estimate the dead-time based on the significance of the identified parameters.</w:t>
       </w:r>
     </w:p>
     <w:p>
@@ -2202,6 +2191,7 @@
           <w:id w:val="1898241137"/>
           <w:citation/>
         </w:sdtPr>
+        <w:sdtEndPr/>
         <w:sdtContent>
           <w:r>
             <w:rPr>
@@ -2319,6 +2309,7 @@
           <w:id w:val="385621496"/>
           <w:citation/>
         </w:sdtPr>
+        <w:sdtEndPr/>
         <w:sdtContent>
           <w:r>
             <w:rPr>
@@ -2446,7 +2437,16 @@
           <w:sz w:val="28"/>
           <w:szCs w:val="28"/>
         </w:rPr>
-        <w:t>Storing of large amounts of data.</w:t>
+        <w:t xml:space="preserve">Storing </w:t>
+      </w:r>
+      <w:bookmarkStart w:id="0" w:name="_GoBack"/>
+      <w:bookmarkEnd w:id="0"/>
+      <w:r>
+        <w:rPr>
+          <w:sz w:val="28"/>
+          <w:szCs w:val="28"/>
+        </w:rPr>
+        <w:t>of large amounts of data.</w:t>
       </w:r>
     </w:p>
     <w:p>
@@ -2559,6 +2559,7 @@
           <w:id w:val="-100811501"/>
           <w:citation/>
         </w:sdtPr>
+        <w:sdtEndPr/>
         <w:sdtContent>
           <w:r>
             <w:rPr>
@@ -2647,7 +2648,7 @@
 
 <file path=word/numbering.xml><?xml version="1.0" encoding="utf-8"?>
 <w:numbering xmlns:wpc="http://schemas.microsoft.com/office/word/2010/wordprocessingCanvas" xmlns:mc="http://schemas.openxmlformats.org/markup-compatibility/2006" xmlns:o="urn:schemas-microsoft-com:office:office" xmlns:r="http://schemas.openxmlformats.org/officeDocument/2006/relationships" xmlns:m="http://schemas.openxmlformats.org/officeDocument/2006/math" xmlns:v="urn:schemas-microsoft-com:vml" xmlns:wp14="http://schemas.microsoft.com/office/word/2010/wordprocessingDrawing" xmlns:wp="http://schemas.openxmlformats.org/drawingml/2006/wordprocessingDrawing" xmlns:w10="urn:schemas-microsoft-com:office:word" xmlns:w="http://schemas.openxmlformats.org/wordprocessingml/2006/main" xmlns:w14="http://schemas.microsoft.com/office/word/2010/wordml" xmlns:w15="http://schemas.microsoft.com/office/word/2012/wordml" xmlns:wpg="http://schemas.microsoft.com/office/word/2010/wordprocessingGroup" xmlns:wpi="http://schemas.microsoft.com/office/word/2010/wordprocessingInk" xmlns:wne="http://schemas.microsoft.com/office/word/2006/wordml" xmlns:wps="http://schemas.microsoft.com/office/word/2010/wordprocessingShape" mc:Ignorable="w14 w15 wp14">
-  <w:abstractNum w:abstractNumId="0">
+  <w:abstractNum w:abstractNumId="0" w15:restartNumberingAfterBreak="0">
     <w:nsid w:val="010553AA"/>
     <w:multiLevelType w:val="hybridMultilevel"/>
     <w:tmpl w:val="B50AE3EE"/>
@@ -2760,7 +2761,7 @@
       </w:rPr>
     </w:lvl>
   </w:abstractNum>
-  <w:abstractNum w:abstractNumId="1">
+  <w:abstractNum w:abstractNumId="1" w15:restartNumberingAfterBreak="0">
     <w:nsid w:val="13943929"/>
     <w:multiLevelType w:val="hybridMultilevel"/>
     <w:tmpl w:val="506A69DE"/>
@@ -2873,7 +2874,7 @@
       </w:rPr>
     </w:lvl>
   </w:abstractNum>
-  <w:abstractNum w:abstractNumId="2">
+  <w:abstractNum w:abstractNumId="2" w15:restartNumberingAfterBreak="0">
     <w:nsid w:val="15575616"/>
     <w:multiLevelType w:val="multilevel"/>
     <w:tmpl w:val="426CB422"/>
@@ -2962,7 +2963,7 @@
       </w:pPr>
     </w:lvl>
   </w:abstractNum>
-  <w:abstractNum w:abstractNumId="3">
+  <w:abstractNum w:abstractNumId="3" w15:restartNumberingAfterBreak="0">
     <w:nsid w:val="1B9D09D3"/>
     <w:multiLevelType w:val="hybridMultilevel"/>
     <w:tmpl w:val="5BBE1692"/>
@@ -3075,7 +3076,7 @@
       </w:rPr>
     </w:lvl>
   </w:abstractNum>
-  <w:abstractNum w:abstractNumId="4">
+  <w:abstractNum w:abstractNumId="4" w15:restartNumberingAfterBreak="0">
     <w:nsid w:val="1EE152A5"/>
     <w:multiLevelType w:val="hybridMultilevel"/>
     <w:tmpl w:val="BA62F0A2"/>
@@ -3188,7 +3189,7 @@
       </w:rPr>
     </w:lvl>
   </w:abstractNum>
-  <w:abstractNum w:abstractNumId="5">
+  <w:abstractNum w:abstractNumId="5" w15:restartNumberingAfterBreak="0">
     <w:nsid w:val="22A72861"/>
     <w:multiLevelType w:val="hybridMultilevel"/>
     <w:tmpl w:val="7BB0AFF0"/>
@@ -3301,7 +3302,7 @@
       </w:rPr>
     </w:lvl>
   </w:abstractNum>
-  <w:abstractNum w:abstractNumId="6">
+  <w:abstractNum w:abstractNumId="6" w15:restartNumberingAfterBreak="0">
     <w:nsid w:val="30991C55"/>
     <w:multiLevelType w:val="hybridMultilevel"/>
     <w:tmpl w:val="49281B46"/>
@@ -3387,7 +3388,7 @@
       </w:pPr>
     </w:lvl>
   </w:abstractNum>
-  <w:abstractNum w:abstractNumId="7">
+  <w:abstractNum w:abstractNumId="7" w15:restartNumberingAfterBreak="0">
     <w:nsid w:val="32646F33"/>
     <w:multiLevelType w:val="multilevel"/>
     <w:tmpl w:val="426CB422"/>
@@ -3476,7 +3477,7 @@
       </w:pPr>
     </w:lvl>
   </w:abstractNum>
-  <w:abstractNum w:abstractNumId="8">
+  <w:abstractNum w:abstractNumId="8" w15:restartNumberingAfterBreak="0">
     <w:nsid w:val="39B106A8"/>
     <w:multiLevelType w:val="hybridMultilevel"/>
     <w:tmpl w:val="905EE086"/>
@@ -3589,7 +3590,7 @@
       </w:rPr>
     </w:lvl>
   </w:abstractNum>
-  <w:abstractNum w:abstractNumId="9">
+  <w:abstractNum w:abstractNumId="9" w15:restartNumberingAfterBreak="0">
     <w:nsid w:val="3C653B4C"/>
     <w:multiLevelType w:val="hybridMultilevel"/>
     <w:tmpl w:val="02B2DFEC"/>
@@ -3702,7 +3703,7 @@
       </w:rPr>
     </w:lvl>
   </w:abstractNum>
-  <w:abstractNum w:abstractNumId="10">
+  <w:abstractNum w:abstractNumId="10" w15:restartNumberingAfterBreak="0">
     <w:nsid w:val="44F239C8"/>
     <w:multiLevelType w:val="multilevel"/>
     <w:tmpl w:val="1C09001D"/>
@@ -3788,7 +3789,7 @@
       </w:pPr>
     </w:lvl>
   </w:abstractNum>
-  <w:abstractNum w:abstractNumId="11">
+  <w:abstractNum w:abstractNumId="11" w15:restartNumberingAfterBreak="0">
     <w:nsid w:val="46224450"/>
     <w:multiLevelType w:val="hybridMultilevel"/>
     <w:tmpl w:val="C3C00F5A"/>
@@ -3901,7 +3902,7 @@
       </w:rPr>
     </w:lvl>
   </w:abstractNum>
-  <w:abstractNum w:abstractNumId="12">
+  <w:abstractNum w:abstractNumId="12" w15:restartNumberingAfterBreak="0">
     <w:nsid w:val="47E25A3B"/>
     <w:multiLevelType w:val="hybridMultilevel"/>
     <w:tmpl w:val="A1D60150"/>
@@ -4014,7 +4015,7 @@
       </w:rPr>
     </w:lvl>
   </w:abstractNum>
-  <w:abstractNum w:abstractNumId="13">
+  <w:abstractNum w:abstractNumId="13" w15:restartNumberingAfterBreak="0">
     <w:nsid w:val="48885CD6"/>
     <w:multiLevelType w:val="hybridMultilevel"/>
     <w:tmpl w:val="ECC4AC00"/>
@@ -4127,7 +4128,7 @@
       </w:rPr>
     </w:lvl>
   </w:abstractNum>
-  <w:abstractNum w:abstractNumId="14">
+  <w:abstractNum w:abstractNumId="14" w15:restartNumberingAfterBreak="0">
     <w:nsid w:val="49155F35"/>
     <w:multiLevelType w:val="hybridMultilevel"/>
     <w:tmpl w:val="7C80D9CC"/>
@@ -4240,7 +4241,7 @@
       </w:rPr>
     </w:lvl>
   </w:abstractNum>
-  <w:abstractNum w:abstractNumId="15">
+  <w:abstractNum w:abstractNumId="15" w15:restartNumberingAfterBreak="0">
     <w:nsid w:val="4AE74BD8"/>
     <w:multiLevelType w:val="hybridMultilevel"/>
     <w:tmpl w:val="C226AF5E"/>
@@ -4353,7 +4354,7 @@
       </w:rPr>
     </w:lvl>
   </w:abstractNum>
-  <w:abstractNum w:abstractNumId="16">
+  <w:abstractNum w:abstractNumId="16" w15:restartNumberingAfterBreak="0">
     <w:nsid w:val="4F041B2D"/>
     <w:multiLevelType w:val="multilevel"/>
     <w:tmpl w:val="1C09001D"/>
@@ -4439,7 +4440,7 @@
       </w:pPr>
     </w:lvl>
   </w:abstractNum>
-  <w:abstractNum w:abstractNumId="17">
+  <w:abstractNum w:abstractNumId="17" w15:restartNumberingAfterBreak="0">
     <w:nsid w:val="53D44262"/>
     <w:multiLevelType w:val="hybridMultilevel"/>
     <w:tmpl w:val="4306BC78"/>
@@ -4552,7 +4553,7 @@
       </w:rPr>
     </w:lvl>
   </w:abstractNum>
-  <w:abstractNum w:abstractNumId="18">
+  <w:abstractNum w:abstractNumId="18" w15:restartNumberingAfterBreak="0">
     <w:nsid w:val="5987510D"/>
     <w:multiLevelType w:val="hybridMultilevel"/>
     <w:tmpl w:val="463CB900"/>
@@ -4665,7 +4666,7 @@
       </w:rPr>
     </w:lvl>
   </w:abstractNum>
-  <w:abstractNum w:abstractNumId="19">
+  <w:abstractNum w:abstractNumId="19" w15:restartNumberingAfterBreak="0">
     <w:nsid w:val="62686BC3"/>
     <w:multiLevelType w:val="hybridMultilevel"/>
     <w:tmpl w:val="CC3CC63A"/>
@@ -4778,7 +4779,7 @@
       </w:rPr>
     </w:lvl>
   </w:abstractNum>
-  <w:abstractNum w:abstractNumId="20">
+  <w:abstractNum w:abstractNumId="20" w15:restartNumberingAfterBreak="0">
     <w:nsid w:val="6269175A"/>
     <w:multiLevelType w:val="multilevel"/>
     <w:tmpl w:val="1C09001D"/>
@@ -4864,7 +4865,7 @@
       </w:pPr>
     </w:lvl>
   </w:abstractNum>
-  <w:abstractNum w:abstractNumId="21">
+  <w:abstractNum w:abstractNumId="21" w15:restartNumberingAfterBreak="0">
     <w:nsid w:val="63297008"/>
     <w:multiLevelType w:val="multilevel"/>
     <w:tmpl w:val="426CB422"/>
@@ -4953,7 +4954,7 @@
       </w:pPr>
     </w:lvl>
   </w:abstractNum>
-  <w:abstractNum w:abstractNumId="22">
+  <w:abstractNum w:abstractNumId="22" w15:restartNumberingAfterBreak="0">
     <w:nsid w:val="6501247F"/>
     <w:multiLevelType w:val="hybridMultilevel"/>
     <w:tmpl w:val="9592714E"/>
@@ -5066,7 +5067,7 @@
       </w:rPr>
     </w:lvl>
   </w:abstractNum>
-  <w:abstractNum w:abstractNumId="23">
+  <w:abstractNum w:abstractNumId="23" w15:restartNumberingAfterBreak="0">
     <w:nsid w:val="6A951609"/>
     <w:multiLevelType w:val="hybridMultilevel"/>
     <w:tmpl w:val="26F029C0"/>
@@ -5179,7 +5180,7 @@
       </w:rPr>
     </w:lvl>
   </w:abstractNum>
-  <w:abstractNum w:abstractNumId="24">
+  <w:abstractNum w:abstractNumId="24" w15:restartNumberingAfterBreak="0">
     <w:nsid w:val="6D982757"/>
     <w:multiLevelType w:val="hybridMultilevel"/>
     <w:tmpl w:val="C8D08660"/>
@@ -5292,7 +5293,7 @@
       </w:rPr>
     </w:lvl>
   </w:abstractNum>
-  <w:abstractNum w:abstractNumId="25">
+  <w:abstractNum w:abstractNumId="25" w15:restartNumberingAfterBreak="0">
     <w:nsid w:val="6DA116AA"/>
     <w:multiLevelType w:val="hybridMultilevel"/>
     <w:tmpl w:val="4044F2C4"/>
@@ -5405,7 +5406,7 @@
       </w:rPr>
     </w:lvl>
   </w:abstractNum>
-  <w:abstractNum w:abstractNumId="26">
+  <w:abstractNum w:abstractNumId="26" w15:restartNumberingAfterBreak="0">
     <w:nsid w:val="7543687B"/>
     <w:multiLevelType w:val="multilevel"/>
     <w:tmpl w:val="426CB422"/>
@@ -5518,7 +5519,7 @@
       </w:rPr>
     </w:lvl>
   </w:abstractNum>
-  <w:abstractNum w:abstractNumId="27">
+  <w:abstractNum w:abstractNumId="27" w15:restartNumberingAfterBreak="0">
     <w:nsid w:val="7EA67BEE"/>
     <w:multiLevelType w:val="multilevel"/>
     <w:tmpl w:val="1C09001D"/>
@@ -6110,6 +6111,7 @@
   <w:style w:type="character" w:default="1" w:styleId="DefaultParagraphFont">
     <w:name w:val="Default Paragraph Font"/>
     <w:uiPriority w:val="1"/>
+    <w:semiHidden/>
     <w:unhideWhenUsed/>
   </w:style>
   <w:style w:type="table" w:default="1" w:styleId="TableNormal">
@@ -6572,7 +6574,7 @@
 </file>
 
 <file path=customXml/itemProps1.xml><?xml version="1.0" encoding="utf-8"?>
-<ds:datastoreItem xmlns:ds="http://schemas.openxmlformats.org/officeDocument/2006/customXml" ds:itemID="{82097D02-4CF3-4BE1-9076-9C54934475D8}">
+<ds:datastoreItem xmlns:ds="http://schemas.openxmlformats.org/officeDocument/2006/customXml" ds:itemID="{3577EAC5-025B-4C6E-AAC2-CF4B50E6BA19}">
   <ds:schemaRefs>
     <ds:schemaRef ds:uri="http://schemas.openxmlformats.org/officeDocument/2006/bibliography"/>
   </ds:schemaRefs>

</xml_diff>